<commit_message>
reviewed and 4.Analysis section done
</commit_message>
<xml_diff>
--- a/Canabis_Benefits_A30.docx
+++ b/Canabis_Benefits_A30.docx
@@ -3558,6 +3558,179 @@
         </w:rPr>
         <w:t xml:space="preserve">Most of the conditions (59%) lack evidence (score=1) which points to early-stage research. Popular interest is highly divergent within categories (standard deviations are larger than mean), implying that there are non-evidence factors affecting attention. The non-parametric statistical techniques are correct when the distribution is skewed towards the right. The score of 5 is obtained only under two conditions which hinders generalizability of findings. </w:t>
       </w:r>
+    </w:p>
+    <w:p>
+      <w:pPr>
+        <w:pStyle w:val="Heading1"/>
+        <w:rPr>
+          <w:rFonts w:ascii="Times New Roman" w:hAnsi="Times New Roman" w:cs="Times New Roman"/>
+          <w:b/>
+          <w:bCs/>
+          <w:sz w:val="28"/>
+          <w:szCs w:val="28"/>
+        </w:rPr>
+      </w:pPr>
+      <w:bookmarkStart w:id="32" w:name="_Toc214911778"/>
+      <w:bookmarkStart w:id="33" w:name="_Toc214915294"/>
+      <w:bookmarkStart w:id="34" w:name="_Toc214915986"/>
+      <w:r>
+        <w:rPr>
+          <w:rFonts w:ascii="Times New Roman" w:hAnsi="Times New Roman" w:cs="Times New Roman"/>
+          <w:b/>
+          <w:bCs/>
+          <w:sz w:val="28"/>
+          <w:szCs w:val="28"/>
+        </w:rPr>
+        <w:t>4. Analysis</w:t>
+      </w:r>
+      <w:bookmarkEnd w:id="32"/>
+      <w:bookmarkEnd w:id="33"/>
+      <w:bookmarkEnd w:id="34"/>
+    </w:p>
+    <w:p>
+      <w:pPr>
+        <w:pStyle w:val="Heading2"/>
+        <w:rPr>
+          <w:rFonts w:ascii="Times New Roman" w:hAnsi="Times New Roman" w:cs="Times New Roman"/>
+          <w:sz w:val="26"/>
+          <w:szCs w:val="26"/>
+        </w:rPr>
+      </w:pPr>
+      <w:bookmarkStart w:id="35" w:name="_Toc214911779"/>
+      <w:bookmarkStart w:id="36" w:name="_Toc214915295"/>
+      <w:bookmarkStart w:id="37" w:name="_Toc214915987"/>
+      <w:r>
+        <w:rPr>
+          <w:rFonts w:ascii="Times New Roman" w:hAnsi="Times New Roman" w:cs="Times New Roman"/>
+          <w:sz w:val="26"/>
+          <w:szCs w:val="26"/>
+        </w:rPr>
+        <w:t>4.1 Statistical test used to test the hypotheses and output</w:t>
+      </w:r>
+      <w:bookmarkEnd w:id="35"/>
+      <w:bookmarkEnd w:id="36"/>
+      <w:bookmarkEnd w:id="37"/>
+    </w:p>
+    <w:p>
+      <w:pPr>
+        <w:jc w:val="both"/>
+        <w:rPr>
+          <w:rFonts w:ascii="Times New Roman" w:hAnsi="Times New Roman" w:cs="Times New Roman"/>
+        </w:rPr>
+      </w:pPr>
+      <w:r>
+        <w:rPr>
+          <w:rFonts w:ascii="Times New Roman" w:hAnsi="Times New Roman" w:cs="Times New Roman"/>
+        </w:rPr>
+        <w:t>Kruskal-Wallis H-test was chosen as the proper non-parametric test to use to test the hypothesis. This test is used to compare median values between 6 independent groups (evidence scores 0-5) without normal distribution. Selection reason: the selected data of popular interests is skewed right with a histogram, includes outliers that can be observed in the boxplot, and is not normally distributed as specified in the conditions of parametric ANOVA. Kruskal-</w:t>
+      </w:r>
+      <w:proofErr w:type="gramStart"/>
+      <w:r>
+        <w:rPr>
+          <w:rFonts w:ascii="Times New Roman" w:hAnsi="Times New Roman" w:cs="Times New Roman"/>
+        </w:rPr>
+        <w:t>Wallis</w:t>
+      </w:r>
+      <w:proofErr w:type="gramEnd"/>
+      <w:r>
+        <w:rPr>
+          <w:rFonts w:ascii="Times New Roman" w:hAnsi="Times New Roman" w:cs="Times New Roman"/>
+        </w:rPr>
+        <w:t xml:space="preserve"> data ranks the values and that is why it is resistant to distributional violations, and it has statistical power.</w:t>
+      </w:r>
+    </w:p>
+    <w:p>
+      <w:pPr>
+        <w:pStyle w:val="Heading2"/>
+        <w:rPr>
+          <w:rFonts w:ascii="Times New Roman" w:hAnsi="Times New Roman" w:cs="Times New Roman"/>
+          <w:sz w:val="26"/>
+          <w:szCs w:val="26"/>
+        </w:rPr>
+      </w:pPr>
+      <w:bookmarkStart w:id="38" w:name="_Toc214911780"/>
+      <w:bookmarkStart w:id="39" w:name="_Toc214915296"/>
+      <w:bookmarkStart w:id="40" w:name="_Toc214915988"/>
+      <w:r>
+        <w:rPr>
+          <w:rFonts w:ascii="Times New Roman" w:hAnsi="Times New Roman" w:cs="Times New Roman"/>
+          <w:sz w:val="26"/>
+          <w:szCs w:val="26"/>
+        </w:rPr>
+        <w:lastRenderedPageBreak/>
+        <w:t xml:space="preserve">4.2 </w:t>
+      </w:r>
+      <w:bookmarkEnd w:id="38"/>
+      <w:bookmarkEnd w:id="39"/>
+      <w:r>
+        <w:rPr>
+          <w:rFonts w:ascii="Times New Roman" w:hAnsi="Times New Roman" w:cs="Times New Roman"/>
+          <w:sz w:val="26"/>
+          <w:szCs w:val="26"/>
+        </w:rPr>
+        <w:t>Result</w:t>
+      </w:r>
+      <w:bookmarkEnd w:id="40"/>
+    </w:p>
+    <w:p>
+      <w:pPr>
+        <w:rPr>
+          <w:rFonts w:ascii="Times New Roman" w:hAnsi="Times New Roman" w:cs="Times New Roman"/>
+        </w:rPr>
+      </w:pPr>
+      <w:r>
+        <w:rPr>
+          <w:rFonts w:ascii="Times New Roman" w:hAnsi="Times New Roman" w:cs="Times New Roman"/>
+        </w:rPr>
+        <w:t>Statistical Results: H-statistics of Kruskal-Wallis = 14.2726, p-value = 0.0140, degrees of freedom = 5.</w:t>
+      </w:r>
+    </w:p>
+    <w:p>
+      <w:pPr>
+        <w:rPr>
+          <w:rFonts w:ascii="Times New Roman" w:hAnsi="Times New Roman" w:cs="Times New Roman"/>
+        </w:rPr>
+      </w:pPr>
+      <w:r>
+        <w:rPr>
+          <w:rFonts w:ascii="Times New Roman" w:hAnsi="Times New Roman" w:cs="Times New Roman"/>
+        </w:rPr>
+        <w:t>Verdict: The null hypothesis is rejected (p = 0.0140 = -0.05).</w:t>
+      </w:r>
+    </w:p>
+    <w:p>
+      <w:pPr>
+        <w:jc w:val="both"/>
+        <w:rPr>
+          <w:rFonts w:ascii="Times New Roman" w:hAnsi="Times New Roman" w:cs="Times New Roman"/>
+        </w:rPr>
+      </w:pPr>
+      <w:r>
+        <w:rPr>
+          <w:rFonts w:ascii="Times New Roman" w:hAnsi="Times New Roman" w:cs="Times New Roman"/>
+        </w:rPr>
+        <w:t>Interpretation: There is statistically significant evidence that the popular interest varies with the evidence score levels. Nevertheless, the weak linear relationship can be observed using Spearman correlation (</w:t>
+      </w:r>
+      <w:r>
+        <w:rPr>
+          <w:rFonts w:ascii="Times New Roman" w:hAnsi="Times New Roman" w:cs="Times New Roman"/>
+        </w:rPr>
+        <w:t>0</w:t>
+      </w:r>
+      <w:r>
+        <w:rPr>
+          <w:rFonts w:ascii="Times New Roman" w:hAnsi="Times New Roman" w:cs="Times New Roman"/>
+        </w:rPr>
+        <w:t>.067, 0.585). Boxplot analysis shows that score 5 is the main driver of significance whereas for score 0-4, the distributions overlap. This implies a threshold effect in that only extraordinary evidence (score 5) has a significant impact on the rise in public interest, whereas moderate evidence advances have little influence on public attention distribution.</w:t>
+      </w:r>
+    </w:p>
+    <w:p>
+      <w:pPr>
+        <w:jc w:val="both"/>
+        <w:rPr>
+          <w:rFonts w:ascii="Times New Roman" w:hAnsi="Times New Roman" w:cs="Times New Roman"/>
+        </w:rPr>
+      </w:pPr>
     </w:p>
     <w:p>
       <w:pPr>
@@ -4921,7 +5094,7 @@
     <w:charset w:val="00"/>
     <w:family w:val="swiss"/>
     <w:pitch w:val="variable"/>
-    <w:sig w:usb0="E4002EFF" w:usb1="C000247B" w:usb2="00000009" w:usb3="00000000" w:csb0="000001FF" w:csb1="00000000"/>
+    <w:sig w:usb0="E4002EFF" w:usb1="C200247B" w:usb2="00000009" w:usb3="00000000" w:csb0="000001FF" w:csb1="00000000"/>
   </w:font>
   <w:font w:name="Times New Roman">
     <w:panose1 w:val="02020603050405020304"/>
@@ -4935,7 +5108,19 @@
     <w:charset w:val="00"/>
     <w:family w:val="swiss"/>
     <w:pitch w:val="variable"/>
-    <w:sig w:usb0="E4002EFF" w:usb1="C000247B" w:usb2="00000009" w:usb3="00000000" w:csb0="000001FF" w:csb1="00000000"/>
+    <w:sig w:usb0="E4002EFF" w:usb1="C200247B" w:usb2="00000009" w:usb3="00000000" w:csb0="000001FF" w:csb1="00000000"/>
+  </w:font>
+  <w:font w:name="Aptos">
+    <w:charset w:val="00"/>
+    <w:family w:val="swiss"/>
+    <w:pitch w:val="variable"/>
+    <w:sig w:usb0="20000287" w:usb1="00000003" w:usb2="00000000" w:usb3="00000000" w:csb0="0000019F" w:csb1="00000000"/>
+  </w:font>
+  <w:font w:name="Aptos Display">
+    <w:charset w:val="00"/>
+    <w:family w:val="swiss"/>
+    <w:pitch w:val="variable"/>
+    <w:sig w:usb0="20000287" w:usb1="00000003" w:usb2="00000000" w:usb3="00000000" w:csb0="0000019F" w:csb1="00000000"/>
   </w:font>
 </w:fonts>
 </file>
@@ -4959,12 +5144,16 @@
     <w:rsid w:val="00006BBF"/>
     <w:rsid w:val="002B4686"/>
     <w:rsid w:val="002B4ED2"/>
+    <w:rsid w:val="004B096A"/>
     <w:rsid w:val="00515B79"/>
     <w:rsid w:val="00566A05"/>
     <w:rsid w:val="007D066A"/>
     <w:rsid w:val="00815FE5"/>
+    <w:rsid w:val="00A85E54"/>
     <w:rsid w:val="00B722F4"/>
+    <w:rsid w:val="00D428EC"/>
     <w:rsid w:val="00E7455E"/>
+    <w:rsid w:val="00EE739A"/>
   </w:rsids>
   <m:mathPr>
     <m:mathFont m:val="Cambria Math"/>

</xml_diff>

<commit_message>
rechecked group report - updated group member names, section 4 complete till now
</commit_message>
<xml_diff>
--- a/Canabis_Benefits_A30.docx
+++ b/Canabis_Benefits_A30.docx
@@ -208,8 +208,24 @@
           <w:sz w:val="28"/>
           <w:szCs w:val="28"/>
         </w:rPr>
+        <w:t>24179711</w:t>
+      </w:r>
+      <w:r>
+        <w:rPr>
+          <w:rFonts w:ascii="Times New Roman" w:hAnsi="Times New Roman" w:cs="Times New Roman"/>
+          <w:sz w:val="28"/>
+          <w:szCs w:val="28"/>
+        </w:rPr>
         <w:br/>
         <w:t xml:space="preserve">Mujtaba Ahmad - </w:t>
+      </w:r>
+      <w:r>
+        <w:rPr>
+          <w:rFonts w:ascii="Times New Roman" w:hAnsi="Times New Roman" w:cs="Times New Roman"/>
+          <w:sz w:val="28"/>
+          <w:szCs w:val="28"/>
+        </w:rPr>
+        <w:t>24172104</w:t>
       </w:r>
       <w:r>
         <w:rPr>
@@ -2589,6 +2605,7 @@
             <w:docPart w:val="1FD649C703DB479A9BA676359DEA3239"/>
           </w:placeholder>
         </w:sdtPr>
+        <w:sdtEndPr/>
         <w:sdtContent>
           <w:r>
             <w:rPr>
@@ -2617,6 +2634,7 @@
             <w:docPart w:val="1FD649C703DB479A9BA676359DEA3239"/>
           </w:placeholder>
         </w:sdtPr>
+        <w:sdtEndPr/>
         <w:sdtContent>
           <w:r>
             <w:rPr>
@@ -2938,6 +2956,7 @@
             <w:docPart w:val="2679D047EE4C44308EDD9A58BE0085C0"/>
           </w:placeholder>
         </w:sdtPr>
+        <w:sdtEndPr/>
         <w:sdtContent>
           <w:r>
             <w:rPr>
@@ -2962,19 +2981,11 @@
           <w:rFonts w:ascii="Times New Roman" w:hAnsi="Times New Roman" w:cs="Times New Roman"/>
         </w:rPr>
       </w:pPr>
-      <w:proofErr w:type="spellStart"/>
-      <w:r>
-        <w:rPr>
-          <w:rFonts w:ascii="Times New Roman" w:hAnsi="Times New Roman" w:cs="Times New Roman"/>
-        </w:rPr>
-        <w:t>Sarvet</w:t>
-      </w:r>
-      <w:proofErr w:type="spellEnd"/>
-      <w:r>
-        <w:rPr>
-          <w:rFonts w:ascii="Times New Roman" w:hAnsi="Times New Roman" w:cs="Times New Roman"/>
-        </w:rPr>
-        <w:t xml:space="preserve"> et al. (2018) have analyzed the trends in cannabis use in various states over time and stated that the common opinion and behavior in the population often does not coincide with the scientifically proven view and evidence-based guidelines. Their longitudinal study revealed that the liberalization of recreational laws raised the consumption rates regardless of the quality of the evidence that related to the medical use which indicated that the sociopolitical factors, other than the scientific evidence, was the main determinant of the formation of the behavior of the population and the trend of the use of cannabis</w:t>
+      <w:r>
+        <w:rPr>
+          <w:rFonts w:ascii="Times New Roman" w:hAnsi="Times New Roman" w:cs="Times New Roman"/>
+        </w:rPr>
+        <w:t>Sarvet et al. (2018) have analyzed the trends in cannabis use in various states over time and stated that the common opinion and behavior in the population often does not coincide with the scientifically proven view and evidence-based guidelines. Their longitudinal study revealed that the liberalization of recreational laws raised the consumption rates regardless of the quality of the evidence that related to the medical use which indicated that the sociopolitical factors, other than the scientific evidence, was the main determinant of the formation of the behavior of the population and the trend of the use of cannabis</w:t>
       </w:r>
       <w:sdt>
         <w:sdtPr>
@@ -2988,29 +2999,14 @@
             <w:docPart w:val="2679D047EE4C44308EDD9A58BE0085C0"/>
           </w:placeholder>
         </w:sdtPr>
+        <w:sdtEndPr/>
         <w:sdtContent>
           <w:r>
             <w:rPr>
               <w:rFonts w:ascii="Times New Roman" w:hAnsi="Times New Roman" w:cs="Times New Roman"/>
               <w:color w:val="000000"/>
             </w:rPr>
-            <w:t>(</w:t>
-          </w:r>
-          <w:proofErr w:type="spellStart"/>
-          <w:r>
-            <w:rPr>
-              <w:rFonts w:ascii="Times New Roman" w:hAnsi="Times New Roman" w:cs="Times New Roman"/>
-              <w:color w:val="000000"/>
-            </w:rPr>
-            <w:t>Sarvet</w:t>
-          </w:r>
-          <w:proofErr w:type="spellEnd"/>
-          <w:r>
-            <w:rPr>
-              <w:rFonts w:ascii="Times New Roman" w:hAnsi="Times New Roman" w:cs="Times New Roman"/>
-              <w:color w:val="000000"/>
-            </w:rPr>
-            <w:t xml:space="preserve"> et al., 2018)</w:t>
+            <w:t>(Sarvet et al., 2018)</w:t>
           </w:r>
         </w:sdtContent>
       </w:sdt>
@@ -3046,6 +3042,7 @@
             <w:docPart w:val="2679D047EE4C44308EDD9A58BE0085C0"/>
           </w:placeholder>
         </w:sdtPr>
+        <w:sdtEndPr/>
         <w:sdtContent>
           <w:r>
             <w:rPr>
@@ -3114,6 +3111,7 @@
             <w:docPart w:val="2679D047EE4C44308EDD9A58BE0085C0"/>
           </w:placeholder>
         </w:sdtPr>
+        <w:sdtEndPr/>
         <w:sdtContent>
           <w:r>
             <w:rPr>
@@ -3142,6 +3140,7 @@
             <w:docPart w:val="2679D047EE4C44308EDD9A58BE0085C0"/>
           </w:placeholder>
         </w:sdtPr>
+        <w:sdtEndPr/>
         <w:sdtContent>
           <w:r>
             <w:rPr>
@@ -3176,29 +3175,14 @@
             <w:docPart w:val="2679D047EE4C44308EDD9A58BE0085C0"/>
           </w:placeholder>
         </w:sdtPr>
+        <w:sdtEndPr/>
         <w:sdtContent>
           <w:r>
             <w:rPr>
               <w:rFonts w:ascii="Times New Roman" w:hAnsi="Times New Roman" w:cs="Times New Roman"/>
               <w:color w:val="000000"/>
             </w:rPr>
-            <w:t>(</w:t>
-          </w:r>
-          <w:proofErr w:type="spellStart"/>
-          <w:r>
-            <w:rPr>
-              <w:rFonts w:ascii="Times New Roman" w:hAnsi="Times New Roman" w:cs="Times New Roman"/>
-              <w:color w:val="000000"/>
-            </w:rPr>
-            <w:t>Sarvet</w:t>
-          </w:r>
-          <w:proofErr w:type="spellEnd"/>
-          <w:r>
-            <w:rPr>
-              <w:rFonts w:ascii="Times New Roman" w:hAnsi="Times New Roman" w:cs="Times New Roman"/>
-              <w:color w:val="000000"/>
-            </w:rPr>
-            <w:t xml:space="preserve"> et al., 2018)</w:t>
+            <w:t>(Sarvet et al., 2018)</w:t>
           </w:r>
         </w:sdtContent>
       </w:sdt>
@@ -3426,14 +3410,12 @@
         </w:rPr>
         <w:t xml:space="preserve">The boxplot indicates that there is evidence score 5 showing only popular interest of about 2.7 million searches. The similar scores of </w:t>
       </w:r>
-      <w:proofErr w:type="gramStart"/>
       <w:r>
         <w:rPr>
           <w:rFonts w:ascii="Times New Roman" w:hAnsi="Times New Roman" w:cs="Times New Roman"/>
         </w:rPr>
         <w:t>evidence</w:t>
       </w:r>
-      <w:proofErr w:type="gramEnd"/>
       <w:r>
         <w:rPr>
           <w:rFonts w:ascii="Times New Roman" w:hAnsi="Times New Roman" w:cs="Times New Roman"/>
@@ -3622,21 +3604,7 @@
         <w:rPr>
           <w:rFonts w:ascii="Times New Roman" w:hAnsi="Times New Roman" w:cs="Times New Roman"/>
         </w:rPr>
-        <w:t>Kruskal-Wallis H-test was chosen as the proper non-parametric test to use to test the hypothesis. This test is used to compare median values between 6 independent groups (evidence scores 0-5) without normal distribution. Selection reason: the selected data of popular interests is skewed right with a histogram, includes outliers that can be observed in the boxplot, and is not normally distributed as specified in the conditions of parametric ANOVA. Kruskal-</w:t>
-      </w:r>
-      <w:proofErr w:type="gramStart"/>
-      <w:r>
-        <w:rPr>
-          <w:rFonts w:ascii="Times New Roman" w:hAnsi="Times New Roman" w:cs="Times New Roman"/>
-        </w:rPr>
-        <w:t>Wallis</w:t>
-      </w:r>
-      <w:proofErr w:type="gramEnd"/>
-      <w:r>
-        <w:rPr>
-          <w:rFonts w:ascii="Times New Roman" w:hAnsi="Times New Roman" w:cs="Times New Roman"/>
-        </w:rPr>
-        <w:t xml:space="preserve"> data ranks the values and that is why it is resistant to distributional violations, and it has statistical power.</w:t>
+        <w:t>Kruskal-Wallis H-test was chosen as the proper non-parametric test to use to test the hypothesis. This test is used to compare median values between 6 independent groups (evidence scores 0-5) without normal distribution. Selection reason: the selected data of popular interests is skewed right with a histogram, includes outliers that can be observed in the boxplot, and is not normally distributed as specified in the conditions of parametric ANOVA. Kruskal-Wallis data ranks the values and that is why it is resistant to distributional violations, and it has statistical power.</w:t>
       </w:r>
     </w:p>
     <w:p>
@@ -3723,6 +3691,61 @@
         </w:rPr>
         <w:t>.067, 0.585). Boxplot analysis shows that score 5 is the main driver of significance whereas for score 0-4, the distributions overlap. This implies a threshold effect in that only extraordinary evidence (score 5) has a significant impact on the rise in public interest, whereas moderate evidence advances have little influence on public attention distribution.</w:t>
       </w:r>
+    </w:p>
+    <w:p>
+      <w:pPr>
+        <w:keepNext/>
+        <w:keepLines/>
+        <w:spacing w:before="480" w:after="0"/>
+        <w:outlineLvl w:val="0"/>
+        <w:rPr>
+          <w:rFonts w:ascii="Times New Roman" w:eastAsia="MS Gothic" w:hAnsi="Times New Roman" w:cs="Times New Roman"/>
+          <w:b/>
+          <w:bCs/>
+          <w:color w:val="365F91"/>
+          <w:sz w:val="28"/>
+          <w:szCs w:val="28"/>
+        </w:rPr>
+      </w:pPr>
+      <w:bookmarkStart w:id="41" w:name="_Toc214911781"/>
+      <w:bookmarkStart w:id="42" w:name="_Toc214915297"/>
+      <w:bookmarkStart w:id="43" w:name="_Toc214915989"/>
+      <w:r>
+        <w:rPr>
+          <w:rFonts w:ascii="Times New Roman" w:eastAsia="MS Gothic" w:hAnsi="Times New Roman" w:cs="Times New Roman"/>
+          <w:b/>
+          <w:bCs/>
+          <w:color w:val="365F91"/>
+          <w:sz w:val="28"/>
+          <w:szCs w:val="28"/>
+        </w:rPr>
+        <w:t>5. Evaluation</w:t>
+      </w:r>
+      <w:bookmarkEnd w:id="41"/>
+      <w:bookmarkEnd w:id="42"/>
+      <w:bookmarkEnd w:id="43"/>
+    </w:p>
+    <w:p>
+      <w:pPr>
+        <w:jc w:val="both"/>
+        <w:rPr>
+          <w:rFonts w:ascii="Times New Roman" w:eastAsia="MS Mincho" w:hAnsi="Times New Roman" w:cs="Times New Roman"/>
+        </w:rPr>
+      </w:pPr>
+      <w:r>
+        <w:rPr>
+          <w:rFonts w:ascii="Times New Roman" w:eastAsia="MS Mincho" w:hAnsi="Times New Roman" w:cs="Times New Roman"/>
+        </w:rPr>
+        <w:t>Collaboration among the team was superb and there were a well-defined line of communication and a proper allocation of tasks. We were able to formulate a policy-relevant research question that has practical implications on public health. The methodological rigor in the statistical analysis was proper in terms of the application of nonparametric statistics in non-normal distribution of data. The method of data visualization was successful in conveying complicated statistical relationships to different audiences. This extensive dataset allowed conducting systematic research in various health areas. Team meetings made sure that there were regular progress checks and that problem-solving within the team was done in good time.</w:t>
+      </w:r>
+    </w:p>
+    <w:p>
+      <w:pPr>
+        <w:jc w:val="both"/>
+        <w:rPr>
+          <w:rFonts w:ascii="Times New Roman" w:hAnsi="Times New Roman" w:cs="Times New Roman"/>
+        </w:rPr>
+      </w:pPr>
     </w:p>
     <w:p>
       <w:pPr>
@@ -4568,7 +4591,6 @@
   <w:style w:type="character" w:default="1" w:styleId="DefaultParagraphFont">
     <w:name w:val="Default Paragraph Font"/>
     <w:uiPriority w:val="1"/>
-    <w:semiHidden/>
     <w:unhideWhenUsed/>
   </w:style>
   <w:style w:type="table" w:default="1" w:styleId="TableNormal">
@@ -5110,6 +5132,22 @@
     <w:pitch w:val="variable"/>
     <w:sig w:usb0="E4002EFF" w:usb1="C200247B" w:usb2="00000009" w:usb3="00000000" w:csb0="000001FF" w:csb1="00000000"/>
   </w:font>
+  <w:font w:name="MS Gothic">
+    <w:altName w:val="ＭＳ ゴシック"/>
+    <w:panose1 w:val="020B0609070205080204"/>
+    <w:charset w:val="80"/>
+    <w:family w:val="modern"/>
+    <w:pitch w:val="fixed"/>
+    <w:sig w:usb0="E00002FF" w:usb1="6AC7FDFB" w:usb2="08000012" w:usb3="00000000" w:csb0="0002009F" w:csb1="00000000"/>
+  </w:font>
+  <w:font w:name="MS Mincho">
+    <w:altName w:val="ＭＳ 明朝"/>
+    <w:panose1 w:val="02020609040205080304"/>
+    <w:charset w:val="80"/>
+    <w:family w:val="modern"/>
+    <w:pitch w:val="fixed"/>
+    <w:sig w:usb0="E00002FF" w:usb1="6AC7FDFB" w:usb2="08000012" w:usb3="00000000" w:csb0="0002009F" w:csb1="00000000"/>
+  </w:font>
   <w:font w:name="Aptos">
     <w:charset w:val="00"/>
     <w:family w:val="swiss"/>
@@ -5142,6 +5180,7 @@
   <w:rsids>
     <w:rsidRoot w:val="002B4686"/>
     <w:rsid w:val="00006BBF"/>
+    <w:rsid w:val="00222DBC"/>
     <w:rsid w:val="002B4686"/>
     <w:rsid w:val="002B4ED2"/>
     <w:rsid w:val="004B096A"/>
@@ -5152,6 +5191,7 @@
     <w:rsid w:val="00A85E54"/>
     <w:rsid w:val="00B722F4"/>
     <w:rsid w:val="00D428EC"/>
+    <w:rsid w:val="00E1119F"/>
     <w:rsid w:val="00E7455E"/>
     <w:rsid w:val="00EE739A"/>
   </w:rsids>

</xml_diff>

<commit_message>
discussion about github log output done and anaylsis portion is done in file
</commit_message>
<xml_diff>
--- a/Canabis_Benefits_A30.docx
+++ b/Canabis_Benefits_A30.docx
@@ -3794,11 +3794,9 @@
         </w:rPr>
         <w:t xml:space="preserve"> Points for improvement</w:t>
       </w:r>
-      <w:bookmarkStart w:id="47" w:name="_GoBack"/>
       <w:bookmarkEnd w:id="44"/>
       <w:bookmarkEnd w:id="45"/>
       <w:bookmarkEnd w:id="46"/>
-      <w:bookmarkEnd w:id="47"/>
     </w:p>
     <w:p>
       <w:pPr>
@@ -3836,9 +3834,9 @@
           <w:rFonts w:ascii="Times New Roman" w:hAnsi="Times New Roman" w:cs="Times New Roman"/>
         </w:rPr>
       </w:pPr>
-      <w:bookmarkStart w:id="48" w:name="_Toc214911784"/>
-      <w:bookmarkStart w:id="49" w:name="_Toc214915300"/>
-      <w:bookmarkStart w:id="50" w:name="_Toc214915991"/>
+      <w:bookmarkStart w:id="47" w:name="_Toc214911784"/>
+      <w:bookmarkStart w:id="48" w:name="_Toc214915300"/>
+      <w:bookmarkStart w:id="49" w:name="_Toc214915991"/>
       <w:r>
         <w:rPr>
           <w:rFonts w:ascii="Times New Roman" w:hAnsi="Times New Roman" w:cs="Times New Roman"/>
@@ -3857,9 +3855,56 @@
         </w:rPr>
         <w:t xml:space="preserve"> Group's time management</w:t>
       </w:r>
+      <w:bookmarkEnd w:id="47"/>
       <w:bookmarkEnd w:id="48"/>
       <w:bookmarkEnd w:id="49"/>
+    </w:p>
+    <w:p>
+      <w:pPr>
+        <w:jc w:val="both"/>
+        <w:rPr>
+          <w:rFonts w:ascii="Times New Roman" w:hAnsi="Times New Roman" w:cs="Times New Roman"/>
+        </w:rPr>
+      </w:pPr>
+      <w:r>
+        <w:rPr>
+          <w:rFonts w:ascii="Times New Roman" w:hAnsi="Times New Roman" w:cs="Times New Roman"/>
+        </w:rPr>
+        <w:t>Time management worked well in the case of well-defined milestones of a project and regular progress monitoring structures. Nevertheless, unplanned technical problems ate up unscheduled time necessitating schedule changes. The lessons learned would be heavily useful in future projects in terms of prior verification of technical set-up, assigning the required buffer time on troubleshooting and thorough contingency planning measures.</w:t>
+      </w:r>
+    </w:p>
+    <w:p>
+      <w:pPr>
+        <w:pStyle w:val="Heading2"/>
+        <w:jc w:val="both"/>
+        <w:rPr>
+          <w:rFonts w:ascii="Times New Roman" w:hAnsi="Times New Roman" w:cs="Times New Roman"/>
+        </w:rPr>
+      </w:pPr>
+      <w:bookmarkStart w:id="50" w:name="_Toc214911785"/>
+      <w:bookmarkStart w:id="51" w:name="_Toc214915301"/>
+      <w:bookmarkStart w:id="52" w:name="_Toc214915992"/>
+      <w:r>
+        <w:rPr>
+          <w:rFonts w:ascii="Times New Roman" w:hAnsi="Times New Roman" w:cs="Times New Roman"/>
+        </w:rPr>
+        <w:t>5.</w:t>
+      </w:r>
+      <w:r>
+        <w:rPr>
+          <w:rFonts w:ascii="Times New Roman" w:hAnsi="Times New Roman" w:cs="Times New Roman"/>
+        </w:rPr>
+        <w:t>3</w:t>
+      </w:r>
+      <w:r>
+        <w:rPr>
+          <w:rFonts w:ascii="Times New Roman" w:hAnsi="Times New Roman" w:cs="Times New Roman"/>
+        </w:rPr>
+        <w:t xml:space="preserve"> Project's overall judgement</w:t>
+      </w:r>
       <w:bookmarkEnd w:id="50"/>
+      <w:bookmarkEnd w:id="51"/>
+      <w:bookmarkEnd w:id="52"/>
     </w:p>
     <w:p>
       <w:pPr>
@@ -3872,16 +3917,100 @@
         <w:rPr>
           <w:rFonts w:ascii="Times New Roman" w:hAnsi="Times New Roman" w:cs="Times New Roman"/>
         </w:rPr>
-        <w:t>Time management worked well in the case of well-defined milestones of a project and regular progress monitoring structures. Nevertheless, unplanned technical problems ate up unscheduled time necessitating schedule changes. The lessons learned would be heavily useful in future projects in terms of prior verification of technical set-up, assigning the required buffer time on troubleshooting and thorough contingency planning measures.</w:t>
-      </w:r>
-    </w:p>
-    <w:p>
-      <w:pPr>
+        <w:t xml:space="preserve">The project has managed to fulfill all the above-mentioned goals resulting into statistically sound results that have definite policy implications on the communication of public health. Even though there are </w:t>
+      </w:r>
+      <w:r>
+        <w:rPr>
+          <w:rFonts w:ascii="Times New Roman" w:hAnsi="Times New Roman" w:cs="Times New Roman"/>
+        </w:rPr>
+        <w:lastRenderedPageBreak/>
+        <w:t>technical difficulties, systematic analysis with methodologically suitable statistical tools was presented. Research can be useful in generating empirical data on evidence-interest gap in cannabis health communication with empirical applications.</w:t>
+      </w:r>
+    </w:p>
+    <w:p>
+      <w:pPr>
+        <w:pStyle w:val="Heading2"/>
         <w:jc w:val="both"/>
         <w:rPr>
+          <w:rFonts w:ascii="Times New Roman" w:hAnsi="Times New Roman" w:cs="Times New Roman"/>
+        </w:rPr>
+      </w:pPr>
+      <w:bookmarkStart w:id="53" w:name="_Toc214911786"/>
+      <w:bookmarkStart w:id="54" w:name="_Toc214915302"/>
+      <w:bookmarkStart w:id="55" w:name="_Toc214915993"/>
+      <w:r>
+        <w:rPr>
+          <w:rFonts w:ascii="Times New Roman" w:hAnsi="Times New Roman" w:cs="Times New Roman"/>
+        </w:rPr>
+        <w:t>5.</w:t>
+      </w:r>
+      <w:r>
+        <w:rPr>
+          <w:rFonts w:ascii="Times New Roman" w:hAnsi="Times New Roman" w:cs="Times New Roman"/>
+        </w:rPr>
+        <w:t>4</w:t>
+      </w:r>
+      <w:r>
+        <w:rPr>
+          <w:rFonts w:ascii="Times New Roman" w:hAnsi="Times New Roman" w:cs="Times New Roman"/>
+        </w:rPr>
+        <w:t xml:space="preserve"> Discussion of the GitHub log output.</w:t>
+      </w:r>
+      <w:bookmarkEnd w:id="53"/>
+      <w:bookmarkEnd w:id="54"/>
+      <w:bookmarkEnd w:id="55"/>
+    </w:p>
+    <w:p>
+      <w:pPr>
+        <w:jc w:val="both"/>
+        <w:rPr>
+          <w:rFonts w:ascii="Times New Roman" w:hAnsi="Times New Roman" w:cs="Times New Roman"/>
+        </w:rPr>
+      </w:pPr>
+      <w:r>
+        <w:rPr>
+          <w:rFonts w:ascii="Times New Roman" w:hAnsi="Times New Roman" w:cs="Times New Roman"/>
+        </w:rPr>
+        <w:t xml:space="preserve">The GitHub repository shows systematic development in the lifecycle of project (see Appendix B). The three major commits are: Starting data exploration with quality foundations, </w:t>
+      </w:r>
+      <w:proofErr w:type="spellStart"/>
+      <w:r>
+        <w:rPr>
+          <w:rFonts w:ascii="Times New Roman" w:hAnsi="Times New Roman" w:cs="Times New Roman"/>
+        </w:rPr>
+        <w:t>Krunkal</w:t>
+      </w:r>
+      <w:proofErr w:type="spellEnd"/>
+      <w:r>
+        <w:rPr>
+          <w:rFonts w:ascii="Times New Roman" w:hAnsi="Times New Roman" w:cs="Times New Roman"/>
+        </w:rPr>
+        <w:t xml:space="preserve">-Wallis test implementation with hypothesis testing evidence and the final report integration making findings into a comprehensive documentation where the </w:t>
+      </w:r>
+      <w:proofErr w:type="spellStart"/>
+      <w:r>
+        <w:rPr>
+          <w:rFonts w:ascii="Times New Roman" w:hAnsi="Times New Roman" w:cs="Times New Roman"/>
+        </w:rPr>
+        <w:t>reslts</w:t>
+      </w:r>
+      <w:proofErr w:type="spellEnd"/>
+      <w:r>
+        <w:rPr>
+          <w:rFonts w:ascii="Times New Roman" w:hAnsi="Times New Roman" w:cs="Times New Roman"/>
+        </w:rPr>
+        <w:t xml:space="preserve"> of the statistical tests can be reproduced and the findings communicated in a clear way.</w:t>
+      </w:r>
+    </w:p>
+    <w:p>
+      <w:pPr>
+        <w:jc w:val="both"/>
+        <w:rPr>
           <w:rFonts w:ascii="Times New Roman" w:eastAsia="MS Mincho" w:hAnsi="Times New Roman" w:cs="Times New Roman"/>
         </w:rPr>
       </w:pPr>
+      <w:bookmarkStart w:id="56" w:name="_GoBack"/>
+      <w:bookmarkEnd w:id="56"/>
     </w:p>
     <w:p>
       <w:pPr>
@@ -4025,7 +4154,7 @@
             </wp:anchor>
           </w:drawing>
         </mc:Choice>
-        <mc:Fallback xmlns:oel="http://schemas.microsoft.com/office/2019/extlst" xmlns:w16cex="http://schemas.microsoft.com/office/word/2018/wordml/cex" xmlns:w16="http://schemas.microsoft.com/office/word/2018/wordml" xmlns:w16du="http://schemas.microsoft.com/office/word/2023/wordml/word16du" xmlns:w16sdtdh="http://schemas.microsoft.com/office/word/2020/wordml/sdtdatahash" xmlns:w16sdtfl="http://schemas.microsoft.com/office/word/2024/wordml/sdtformatlock">
+        <mc:Fallback xmlns:w16sdtfl="http://schemas.microsoft.com/office/word/2024/wordml/sdtformatlock" xmlns:w16sdtdh="http://schemas.microsoft.com/office/word/2020/wordml/sdtdatahash" xmlns:w16du="http://schemas.microsoft.com/office/word/2023/wordml/word16du" xmlns:w16="http://schemas.microsoft.com/office/word/2018/wordml" xmlns:w16cex="http://schemas.microsoft.com/office/word/2018/wordml/cex" xmlns:oel="http://schemas.microsoft.com/office/2019/extlst">
           <w:pict>
             <v:rect w14:anchorId="23C9229F" id="Rectangle 247" o:spid="_x0000_s1026" style="position:absolute;margin-left:0;margin-top:0;width:579.9pt;height:750.3pt;z-index:251659264;visibility:visible;mso-wrap-style:square;mso-width-percent:950;mso-height-percent:950;mso-wrap-distance-left:9pt;mso-wrap-distance-top:0;mso-wrap-distance-right:9pt;mso-wrap-distance-bottom:0;mso-position-horizontal:center;mso-position-horizontal-relative:page;mso-position-vertical:center;mso-position-vertical-relative:page;mso-width-percent:950;mso-height-percent:950;mso-width-relative:page;mso-height-relative:page;v-text-anchor:middle" o:gfxdata="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" filled="f" strokecolor="#747070 [1614]" strokeweight="1.25pt">
               <w10:wrap anchorx="page" anchory="page"/>
@@ -5315,6 +5444,7 @@
     <w:rsid w:val="009573A2"/>
     <w:rsid w:val="00A8076B"/>
     <w:rsid w:val="00A85E54"/>
+    <w:rsid w:val="00B35B21"/>
     <w:rsid w:val="00B722F4"/>
     <w:rsid w:val="00D428EC"/>
     <w:rsid w:val="00E1119F"/>

</xml_diff>

<commit_message>
Conclusion added in word file
</commit_message>
<xml_diff>
--- a/Canabis_Benefits_A30.docx
+++ b/Canabis_Benefits_A30.docx
@@ -1,6 +1,6 @@
 
 <file path=word/document.xml><?xml version="1.0" encoding="utf-8"?>
-<w:document xmlns:wpc="http://schemas.microsoft.com/office/word/2010/wordprocessingCanvas" xmlns:cx="http://schemas.microsoft.com/office/drawing/2014/chartex" xmlns:cx1="http://schemas.microsoft.com/office/drawing/2015/9/8/chartex" xmlns:cx2="http://schemas.microsoft.com/office/drawing/2015/10/21/chartex" xmlns:cx3="http://schemas.microsoft.com/office/drawing/2016/5/9/chartex" xmlns:cx4="http://schemas.microsoft.com/office/drawing/2016/5/10/chartex" xmlns:cx5="http://schemas.microsoft.com/office/drawing/2016/5/11/chartex" xmlns:cx6="http://schemas.microsoft.com/office/drawing/2016/5/12/chartex" xmlns:cx7="http://schemas.microsoft.com/office/drawing/2016/5/13/chartex" xmlns:cx8="http://schemas.microsoft.com/office/drawing/2016/5/14/chartex" xmlns:mc="http://schemas.openxmlformats.org/markup-compatibility/2006" xmlns:aink="http://schemas.microsoft.com/office/drawing/2016/ink" xmlns:am3d="http://schemas.microsoft.com/office/drawing/2017/model3d" xmlns:o="urn:schemas-microsoft-com:office:office" xmlns:r="http://schemas.openxmlformats.org/officeDocument/2006/relationships" xmlns:m="http://schemas.openxmlformats.org/officeDocument/2006/math" xmlns:v="urn:schemas-microsoft-com:vml" xmlns:wp14="http://schemas.microsoft.com/office/word/2010/wordprocessingDrawing" xmlns:wp="http://schemas.openxmlformats.org/drawingml/2006/wordprocessingDrawing" xmlns:w10="urn:schemas-microsoft-com:office:word" xmlns:w="http://schemas.openxmlformats.org/wordprocessingml/2006/main" xmlns:w14="http://schemas.microsoft.com/office/word/2010/wordml" xmlns:w15="http://schemas.microsoft.com/office/word/2012/wordml" xmlns:w16cid="http://schemas.microsoft.com/office/word/2016/wordml/cid" xmlns:w16se="http://schemas.microsoft.com/office/word/2015/wordml/symex" xmlns:wpg="http://schemas.microsoft.com/office/word/2010/wordprocessingGroup" xmlns:wpi="http://schemas.microsoft.com/office/word/2010/wordprocessingInk" xmlns:wne="http://schemas.microsoft.com/office/word/2006/wordml" xmlns:wps="http://schemas.microsoft.com/office/word/2010/wordprocessingShape" mc:Ignorable="w14 w15 w16se w16cid wp14">
+<w:document xmlns:wpc="http://schemas.microsoft.com/office/word/2010/wordprocessingCanvas" xmlns:cx="http://schemas.microsoft.com/office/drawing/2014/chartex" xmlns:cx1="http://schemas.microsoft.com/office/drawing/2015/9/8/chartex" xmlns:cx2="http://schemas.microsoft.com/office/drawing/2015/10/21/chartex" xmlns:cx3="http://schemas.microsoft.com/office/drawing/2016/5/9/chartex" xmlns:cx4="http://schemas.microsoft.com/office/drawing/2016/5/10/chartex" xmlns:cx5="http://schemas.microsoft.com/office/drawing/2016/5/11/chartex" xmlns:cx6="http://schemas.microsoft.com/office/drawing/2016/5/12/chartex" xmlns:cx7="http://schemas.microsoft.com/office/drawing/2016/5/13/chartex" xmlns:cx8="http://schemas.microsoft.com/office/drawing/2016/5/14/chartex" xmlns:mc="http://schemas.openxmlformats.org/markup-compatibility/2006" xmlns:aink="http://schemas.microsoft.com/office/drawing/2016/ink" xmlns:am3d="http://schemas.microsoft.com/office/drawing/2017/model3d" xmlns:o="urn:schemas-microsoft-com:office:office" xmlns:oel="http://schemas.microsoft.com/office/2019/extlst" xmlns:r="http://schemas.openxmlformats.org/officeDocument/2006/relationships" xmlns:m="http://schemas.openxmlformats.org/officeDocument/2006/math" xmlns:v="urn:schemas-microsoft-com:vml" xmlns:wp14="http://schemas.microsoft.com/office/word/2010/wordprocessingDrawing" xmlns:wp="http://schemas.openxmlformats.org/drawingml/2006/wordprocessingDrawing" xmlns:w10="urn:schemas-microsoft-com:office:word" xmlns:w="http://schemas.openxmlformats.org/wordprocessingml/2006/main" xmlns:w14="http://schemas.microsoft.com/office/word/2010/wordml" xmlns:w15="http://schemas.microsoft.com/office/word/2012/wordml" xmlns:w16cex="http://schemas.microsoft.com/office/word/2018/wordml/cex" xmlns:w16cid="http://schemas.microsoft.com/office/word/2016/wordml/cid" xmlns:w16="http://schemas.microsoft.com/office/word/2018/wordml" xmlns:w16du="http://schemas.microsoft.com/office/word/2023/wordml/word16du" xmlns:w16sdtdh="http://schemas.microsoft.com/office/word/2020/wordml/sdtdatahash" xmlns:w16sdtfl="http://schemas.microsoft.com/office/word/2024/wordml/sdtformatlock" xmlns:w16se="http://schemas.microsoft.com/office/word/2015/wordml/symex" xmlns:wpg="http://schemas.microsoft.com/office/word/2010/wordprocessingGroup" xmlns:wpi="http://schemas.microsoft.com/office/word/2010/wordprocessingInk" xmlns:wne="http://schemas.microsoft.com/office/word/2006/wordml" xmlns:wps="http://schemas.microsoft.com/office/word/2010/wordprocessingShape" mc:Ignorable="w14 w15 w16se w16cid w16 w16cex w16sdtdh w16sdtfl w16du wp14">
   <w:body>
     <w:p>
       <w:pPr>
@@ -2605,7 +2605,6 @@
             <w:docPart w:val="1FD649C703DB479A9BA676359DEA3239"/>
           </w:placeholder>
         </w:sdtPr>
-        <w:sdtEndPr/>
         <w:sdtContent>
           <w:r>
             <w:rPr>
@@ -2634,7 +2633,6 @@
             <w:docPart w:val="1FD649C703DB479A9BA676359DEA3239"/>
           </w:placeholder>
         </w:sdtPr>
-        <w:sdtEndPr/>
         <w:sdtContent>
           <w:r>
             <w:rPr>
@@ -2956,7 +2954,6 @@
             <w:docPart w:val="2679D047EE4C44308EDD9A58BE0085C0"/>
           </w:placeholder>
         </w:sdtPr>
-        <w:sdtEndPr/>
         <w:sdtContent>
           <w:r>
             <w:rPr>
@@ -3007,7 +3004,6 @@
             <w:docPart w:val="2679D047EE4C44308EDD9A58BE0085C0"/>
           </w:placeholder>
         </w:sdtPr>
-        <w:sdtEndPr/>
         <w:sdtContent>
           <w:r>
             <w:rPr>
@@ -3066,7 +3062,6 @@
             <w:docPart w:val="2679D047EE4C44308EDD9A58BE0085C0"/>
           </w:placeholder>
         </w:sdtPr>
-        <w:sdtEndPr/>
         <w:sdtContent>
           <w:r>
             <w:rPr>
@@ -3135,7 +3130,6 @@
             <w:docPart w:val="2679D047EE4C44308EDD9A58BE0085C0"/>
           </w:placeholder>
         </w:sdtPr>
-        <w:sdtEndPr/>
         <w:sdtContent>
           <w:r>
             <w:rPr>
@@ -3164,7 +3158,6 @@
             <w:docPart w:val="2679D047EE4C44308EDD9A58BE0085C0"/>
           </w:placeholder>
         </w:sdtPr>
-        <w:sdtEndPr/>
         <w:sdtContent>
           <w:r>
             <w:rPr>
@@ -3199,7 +3192,6 @@
             <w:docPart w:val="2679D047EE4C44308EDD9A58BE0085C0"/>
           </w:placeholder>
         </w:sdtPr>
-        <w:sdtEndPr/>
         <w:sdtContent>
           <w:r>
             <w:rPr>
@@ -3809,21 +3801,7 @@
         <w:rPr>
           <w:rFonts w:ascii="Times New Roman" w:hAnsi="Times New Roman" w:cs="Times New Roman"/>
         </w:rPr>
-        <w:t xml:space="preserve">Previous reviews of literature that are extensive in nature would have provided a better theoretical basis and hypothesis development. There were some early technical issues related to dependencies of the R packages that led to unforeseen delays in the analysis. The score of the evidence outlier 5 could have been detected earlier in the exploration analysis, which can guide the initial hypotheses. </w:t>
-      </w:r>
-      <w:proofErr w:type="gramStart"/>
-      <w:r>
-        <w:rPr>
-          <w:rFonts w:ascii="Times New Roman" w:hAnsi="Times New Roman" w:cs="Times New Roman"/>
-        </w:rPr>
-        <w:t>Also</w:t>
-      </w:r>
-      <w:proofErr w:type="gramEnd"/>
-      <w:r>
-        <w:rPr>
-          <w:rFonts w:ascii="Times New Roman" w:hAnsi="Times New Roman" w:cs="Times New Roman"/>
-        </w:rPr>
-        <w:t xml:space="preserve"> having investigated possible confounding factors such as intensity of media coverage, prevalence of the condition and celebrity endorsement would have given more mechanistic understanding of the weak correlation despite the big differences between the groups.</w:t>
+        <w:t>Previous reviews of literature that are extensive in nature would have provided a better theoretical basis and hypothesis development. There were some early technical issues related to dependencies of the R packages that led to unforeseen delays in the analysis. The score of the evidence outlier 5 could have been detected earlier in the exploration analysis, which can guide the initial hypotheses. Also having investigated possible confounding factors such as intensity of media coverage, prevalence of the condition and celebrity endorsement would have given more mechanistic understanding of the weak correlation despite the big differences between the groups.</w:t>
       </w:r>
     </w:p>
     <w:p>
@@ -3985,7 +3963,21 @@
         <w:rPr>
           <w:rFonts w:ascii="Times New Roman" w:hAnsi="Times New Roman" w:cs="Times New Roman"/>
         </w:rPr>
-        <w:t xml:space="preserve">-Wallis test implementation with hypothesis testing evidence and the final report integration making findings into a comprehensive documentation where the </w:t>
+        <w:t>-</w:t>
+      </w:r>
+      <w:proofErr w:type="gramStart"/>
+      <w:r>
+        <w:rPr>
+          <w:rFonts w:ascii="Times New Roman" w:hAnsi="Times New Roman" w:cs="Times New Roman"/>
+        </w:rPr>
+        <w:t>Wallis</w:t>
+      </w:r>
+      <w:proofErr w:type="gramEnd"/>
+      <w:r>
+        <w:rPr>
+          <w:rFonts w:ascii="Times New Roman" w:hAnsi="Times New Roman" w:cs="Times New Roman"/>
+        </w:rPr>
+        <w:t xml:space="preserve"> test implementation with hypothesis testing evidence and the final report integration making findings into a comprehensive documentation where the </w:t>
       </w:r>
       <w:proofErr w:type="spellStart"/>
       <w:r>
@@ -4004,13 +3996,168 @@
     </w:p>
     <w:p>
       <w:pPr>
+        <w:pStyle w:val="Heading1"/>
+      </w:pPr>
+      <w:bookmarkStart w:id="56" w:name="_Toc214915994"/>
+      <w:r>
+        <w:t>6. Conclusions</w:t>
+      </w:r>
+      <w:bookmarkEnd w:id="56"/>
+    </w:p>
+    <w:p>
+      <w:pPr>
+        <w:pStyle w:val="Heading2"/>
+        <w:rPr>
+          <w:rFonts w:ascii="Times New Roman" w:hAnsi="Times New Roman" w:cs="Times New Roman"/>
+        </w:rPr>
+      </w:pPr>
+      <w:bookmarkStart w:id="57" w:name="_Toc214911788"/>
+      <w:bookmarkStart w:id="58" w:name="_Toc214915304"/>
+      <w:bookmarkStart w:id="59" w:name="_Toc214915995"/>
+      <w:r>
+        <w:rPr>
+          <w:rFonts w:ascii="Times New Roman" w:hAnsi="Times New Roman" w:cs="Times New Roman"/>
+        </w:rPr>
+        <w:t>6.1 Results explained</w:t>
+      </w:r>
+      <w:bookmarkEnd w:id="57"/>
+      <w:bookmarkEnd w:id="58"/>
+      <w:bookmarkEnd w:id="59"/>
+    </w:p>
+    <w:p>
+      <w:pPr>
+        <w:rPr>
+          <w:rFonts w:ascii="Times New Roman" w:hAnsi="Times New Roman" w:cs="Times New Roman"/>
+        </w:rPr>
+      </w:pPr>
+      <w:r>
+        <w:rPr>
+          <w:rFonts w:ascii="Times New Roman" w:hAnsi="Times New Roman" w:cs="Times New Roman"/>
+        </w:rPr>
+        <w:t>Kruskal-</w:t>
+      </w:r>
+      <w:proofErr w:type="gramStart"/>
+      <w:r>
+        <w:rPr>
+          <w:rFonts w:ascii="Times New Roman" w:hAnsi="Times New Roman" w:cs="Times New Roman"/>
+        </w:rPr>
+        <w:t>Wallis</w:t>
+      </w:r>
+      <w:proofErr w:type="gramEnd"/>
+      <w:r>
+        <w:rPr>
+          <w:rFonts w:ascii="Times New Roman" w:hAnsi="Times New Roman" w:cs="Times New Roman"/>
+        </w:rPr>
+        <w:t xml:space="preserve"> test provided statistically significant values (H = 14.27, p = 0.014), which means that the levels of evidence scores prove that they are distributed differently in terms of popular interest. Nevertheless, low correlation by Spearman (0.067) and boxplots characteristics indicate that this importance is conditioned by a very high interest rate in two conditions where the evidence is the most significant (score 5). The results of the evidence with a score of 0 to 4 demonstrate significantly overlapping distributions meaning that the discrepancies do not have a significant influence on the patterns of public attention within each of the categories.</w:t>
+      </w:r>
+    </w:p>
+    <w:p>
+      <w:pPr>
+        <w:pStyle w:val="Heading2"/>
+        <w:rPr>
+          <w:rFonts w:ascii="Times New Roman" w:hAnsi="Times New Roman" w:cs="Times New Roman"/>
+        </w:rPr>
+      </w:pPr>
+      <w:bookmarkStart w:id="60" w:name="_Toc214915996"/>
+      <w:bookmarkStart w:id="61" w:name="_Toc214911789"/>
+      <w:bookmarkStart w:id="62" w:name="_Toc214915305"/>
+      <w:r>
+        <w:rPr>
+          <w:rFonts w:ascii="Times New Roman" w:hAnsi="Times New Roman" w:cs="Times New Roman"/>
+        </w:rPr>
+        <w:t>6.2 Discussion</w:t>
+      </w:r>
+      <w:bookmarkEnd w:id="60"/>
+      <w:r>
+        <w:rPr>
+          <w:rFonts w:ascii="Times New Roman" w:hAnsi="Times New Roman" w:cs="Times New Roman"/>
+        </w:rPr>
+        <w:t xml:space="preserve"> </w:t>
+      </w:r>
+      <w:bookmarkEnd w:id="61"/>
+      <w:bookmarkEnd w:id="62"/>
+    </w:p>
+    <w:p>
+      <w:pPr>
+        <w:rPr>
+          <w:rFonts w:ascii="Times New Roman" w:hAnsi="Times New Roman" w:cs="Times New Roman"/>
+        </w:rPr>
+      </w:pPr>
+      <w:r>
+        <w:rPr>
+          <w:rFonts w:ascii="Times New Roman" w:hAnsi="Times New Roman" w:cs="Times New Roman"/>
+        </w:rPr>
+        <w:t>Results indicate that there is a threshold effect: it is only extraordinary scientific evidence that has a greater effect on the interest of the population. It implies that dramatic claims or media coverage instead of incremental improvements in evidence are the motivators of public attention, which is in line with the findings of Ishida et al. (2020). In the case of the cannabis health policy, the moderate-quality evidence is having trouble with sensationalized claims. Healthcare communicators will need to understand that evidence quality is not enough to engage the population; touching stories and smart media strategies are also important.</w:t>
+      </w:r>
+    </w:p>
+    <w:p>
+      <w:pPr>
+        <w:pStyle w:val="Heading2"/>
+        <w:rPr>
+          <w:rFonts w:ascii="Times New Roman" w:hAnsi="Times New Roman" w:cs="Times New Roman"/>
+        </w:rPr>
+      </w:pPr>
+      <w:bookmarkStart w:id="63" w:name="_Toc214911790"/>
+      <w:bookmarkStart w:id="64" w:name="_Toc214915306"/>
+      <w:bookmarkStart w:id="65" w:name="_Toc214915997"/>
+      <w:r>
+        <w:rPr>
+          <w:rFonts w:ascii="Times New Roman" w:hAnsi="Times New Roman" w:cs="Times New Roman"/>
+        </w:rPr>
+        <w:t xml:space="preserve">6.3 </w:t>
+      </w:r>
+      <w:bookmarkEnd w:id="63"/>
+      <w:bookmarkEnd w:id="64"/>
+      <w:r>
+        <w:rPr>
+          <w:rFonts w:ascii="Times New Roman" w:hAnsi="Times New Roman" w:cs="Times New Roman"/>
+        </w:rPr>
+        <w:t>Limitations</w:t>
+      </w:r>
+      <w:bookmarkEnd w:id="65"/>
+    </w:p>
+    <w:p>
+      <w:pPr>
+        <w:rPr>
+          <w:rFonts w:ascii="Times New Roman" w:hAnsi="Times New Roman" w:cs="Times New Roman"/>
+        </w:rPr>
+      </w:pPr>
+      <w:r>
+        <w:rPr>
+          <w:rFonts w:ascii="Times New Roman" w:hAnsi="Times New Roman" w:cs="Times New Roman"/>
+        </w:rPr>
+        <w:t>Limitations of the studies are the small sample size to obtain a high evidence score and the inability to measure the confounding factors such as media coverage and celebrity endorsement. The research of the future needs to explore the variations in time (</w:t>
+      </w:r>
+      <w:proofErr w:type="spellStart"/>
+      <w:r>
+        <w:rPr>
+          <w:rFonts w:ascii="Times New Roman" w:hAnsi="Times New Roman" w:cs="Times New Roman"/>
+        </w:rPr>
+        <w:t>Sarvet</w:t>
+      </w:r>
+      <w:proofErr w:type="spellEnd"/>
+      <w:r>
+        <w:rPr>
+          <w:rFonts w:ascii="Times New Roman" w:hAnsi="Times New Roman" w:cs="Times New Roman"/>
+        </w:rPr>
+        <w:t xml:space="preserve"> et al., 2018), explore the aspects of attention which drive people, and the interventions to match the interest of people with the quality of evidence using stringent longitudinal studies.</w:t>
+      </w:r>
+    </w:p>
+    <w:p>
+      <w:pPr>
         <w:jc w:val="both"/>
         <w:rPr>
+          <w:rFonts w:ascii="Times New Roman" w:hAnsi="Times New Roman" w:cs="Times New Roman"/>
+        </w:rPr>
+      </w:pPr>
+    </w:p>
+    <w:p>
+      <w:pPr>
+        <w:jc w:val="both"/>
+        <w:rPr>
           <w:rFonts w:ascii="Times New Roman" w:eastAsia="MS Mincho" w:hAnsi="Times New Roman" w:cs="Times New Roman"/>
         </w:rPr>
       </w:pPr>
-      <w:bookmarkStart w:id="56" w:name="_GoBack"/>
-      <w:bookmarkEnd w:id="56"/>
     </w:p>
     <w:p>
       <w:pPr>
@@ -4048,7 +4195,7 @@
 </file>
 
 <file path=word/endnotes.xml><?xml version="1.0" encoding="utf-8"?>
-<w:endnotes xmlns:wpc="http://schemas.microsoft.com/office/word/2010/wordprocessingCanvas" xmlns:cx="http://schemas.microsoft.com/office/drawing/2014/chartex" xmlns:cx1="http://schemas.microsoft.com/office/drawing/2015/9/8/chartex" xmlns:cx2="http://schemas.microsoft.com/office/drawing/2015/10/21/chartex" xmlns:cx3="http://schemas.microsoft.com/office/drawing/2016/5/9/chartex" xmlns:cx4="http://schemas.microsoft.com/office/drawing/2016/5/10/chartex" xmlns:cx5="http://schemas.microsoft.com/office/drawing/2016/5/11/chartex" xmlns:cx6="http://schemas.microsoft.com/office/drawing/2016/5/12/chartex" xmlns:cx7="http://schemas.microsoft.com/office/drawing/2016/5/13/chartex" xmlns:cx8="http://schemas.microsoft.com/office/drawing/2016/5/14/chartex" xmlns:mc="http://schemas.openxmlformats.org/markup-compatibility/2006" xmlns:aink="http://schemas.microsoft.com/office/drawing/2016/ink" xmlns:am3d="http://schemas.microsoft.com/office/drawing/2017/model3d" xmlns:o="urn:schemas-microsoft-com:office:office" xmlns:r="http://schemas.openxmlformats.org/officeDocument/2006/relationships" xmlns:m="http://schemas.openxmlformats.org/officeDocument/2006/math" xmlns:v="urn:schemas-microsoft-com:vml" xmlns:wp14="http://schemas.microsoft.com/office/word/2010/wordprocessingDrawing" xmlns:wp="http://schemas.openxmlformats.org/drawingml/2006/wordprocessingDrawing" xmlns:w10="urn:schemas-microsoft-com:office:word" xmlns:w="http://schemas.openxmlformats.org/wordprocessingml/2006/main" xmlns:w14="http://schemas.microsoft.com/office/word/2010/wordml" xmlns:w15="http://schemas.microsoft.com/office/word/2012/wordml" xmlns:w16cid="http://schemas.microsoft.com/office/word/2016/wordml/cid" xmlns:w16se="http://schemas.microsoft.com/office/word/2015/wordml/symex" xmlns:wpg="http://schemas.microsoft.com/office/word/2010/wordprocessingGroup" xmlns:wpi="http://schemas.microsoft.com/office/word/2010/wordprocessingInk" xmlns:wne="http://schemas.microsoft.com/office/word/2006/wordml" xmlns:wps="http://schemas.microsoft.com/office/word/2010/wordprocessingShape" mc:Ignorable="w14 w15 w16se w16cid wp14">
+<w:endnotes xmlns:wpc="http://schemas.microsoft.com/office/word/2010/wordprocessingCanvas" xmlns:cx="http://schemas.microsoft.com/office/drawing/2014/chartex" xmlns:cx1="http://schemas.microsoft.com/office/drawing/2015/9/8/chartex" xmlns:cx2="http://schemas.microsoft.com/office/drawing/2015/10/21/chartex" xmlns:cx3="http://schemas.microsoft.com/office/drawing/2016/5/9/chartex" xmlns:cx4="http://schemas.microsoft.com/office/drawing/2016/5/10/chartex" xmlns:cx5="http://schemas.microsoft.com/office/drawing/2016/5/11/chartex" xmlns:cx6="http://schemas.microsoft.com/office/drawing/2016/5/12/chartex" xmlns:cx7="http://schemas.microsoft.com/office/drawing/2016/5/13/chartex" xmlns:cx8="http://schemas.microsoft.com/office/drawing/2016/5/14/chartex" xmlns:mc="http://schemas.openxmlformats.org/markup-compatibility/2006" xmlns:aink="http://schemas.microsoft.com/office/drawing/2016/ink" xmlns:am3d="http://schemas.microsoft.com/office/drawing/2017/model3d" xmlns:o="urn:schemas-microsoft-com:office:office" xmlns:oel="http://schemas.microsoft.com/office/2019/extlst" xmlns:r="http://schemas.openxmlformats.org/officeDocument/2006/relationships" xmlns:m="http://schemas.openxmlformats.org/officeDocument/2006/math" xmlns:v="urn:schemas-microsoft-com:vml" xmlns:wp14="http://schemas.microsoft.com/office/word/2010/wordprocessingDrawing" xmlns:wp="http://schemas.openxmlformats.org/drawingml/2006/wordprocessingDrawing" xmlns:w10="urn:schemas-microsoft-com:office:word" xmlns:w="http://schemas.openxmlformats.org/wordprocessingml/2006/main" xmlns:w14="http://schemas.microsoft.com/office/word/2010/wordml" xmlns:w15="http://schemas.microsoft.com/office/word/2012/wordml" xmlns:w16cex="http://schemas.microsoft.com/office/word/2018/wordml/cex" xmlns:w16cid="http://schemas.microsoft.com/office/word/2016/wordml/cid" xmlns:w16="http://schemas.microsoft.com/office/word/2018/wordml" xmlns:w16du="http://schemas.microsoft.com/office/word/2023/wordml/word16du" xmlns:w16sdtdh="http://schemas.microsoft.com/office/word/2020/wordml/sdtdatahash" xmlns:w16sdtfl="http://schemas.microsoft.com/office/word/2024/wordml/sdtformatlock" xmlns:w16se="http://schemas.microsoft.com/office/word/2015/wordml/symex" xmlns:wpg="http://schemas.microsoft.com/office/word/2010/wordprocessingGroup" xmlns:wpi="http://schemas.microsoft.com/office/word/2010/wordprocessingInk" xmlns:wne="http://schemas.microsoft.com/office/word/2006/wordml" xmlns:wps="http://schemas.microsoft.com/office/word/2010/wordprocessingShape" mc:Ignorable="w14 w15 w16se w16cid w16 w16cex w16sdtdh w16sdtfl w16du wp14">
   <w:endnote w:type="separator" w:id="-1">
     <w:p>
       <w:pPr>
@@ -4073,7 +4220,7 @@
 </file>
 
 <file path=word/footer1.xml><?xml version="1.0" encoding="utf-8"?>
-<w:ftr xmlns:wpc="http://schemas.microsoft.com/office/word/2010/wordprocessingCanvas" xmlns:cx="http://schemas.microsoft.com/office/drawing/2014/chartex" xmlns:cx1="http://schemas.microsoft.com/office/drawing/2015/9/8/chartex" xmlns:cx2="http://schemas.microsoft.com/office/drawing/2015/10/21/chartex" xmlns:cx3="http://schemas.microsoft.com/office/drawing/2016/5/9/chartex" xmlns:cx4="http://schemas.microsoft.com/office/drawing/2016/5/10/chartex" xmlns:cx5="http://schemas.microsoft.com/office/drawing/2016/5/11/chartex" xmlns:cx6="http://schemas.microsoft.com/office/drawing/2016/5/12/chartex" xmlns:cx7="http://schemas.microsoft.com/office/drawing/2016/5/13/chartex" xmlns:cx8="http://schemas.microsoft.com/office/drawing/2016/5/14/chartex" xmlns:mc="http://schemas.openxmlformats.org/markup-compatibility/2006" xmlns:aink="http://schemas.microsoft.com/office/drawing/2016/ink" xmlns:am3d="http://schemas.microsoft.com/office/drawing/2017/model3d" xmlns:o="urn:schemas-microsoft-com:office:office" xmlns:r="http://schemas.openxmlformats.org/officeDocument/2006/relationships" xmlns:m="http://schemas.openxmlformats.org/officeDocument/2006/math" xmlns:v="urn:schemas-microsoft-com:vml" xmlns:wp14="http://schemas.microsoft.com/office/word/2010/wordprocessingDrawing" xmlns:wp="http://schemas.openxmlformats.org/drawingml/2006/wordprocessingDrawing" xmlns:w10="urn:schemas-microsoft-com:office:word" xmlns:w="http://schemas.openxmlformats.org/wordprocessingml/2006/main" xmlns:w14="http://schemas.microsoft.com/office/word/2010/wordml" xmlns:w15="http://schemas.microsoft.com/office/word/2012/wordml" xmlns:w16cid="http://schemas.microsoft.com/office/word/2016/wordml/cid" xmlns:w16se="http://schemas.microsoft.com/office/word/2015/wordml/symex" xmlns:wpg="http://schemas.microsoft.com/office/word/2010/wordprocessingGroup" xmlns:wpi="http://schemas.microsoft.com/office/word/2010/wordprocessingInk" xmlns:wne="http://schemas.microsoft.com/office/word/2006/wordml" xmlns:wps="http://schemas.microsoft.com/office/word/2010/wordprocessingShape" mc:Ignorable="w14 w15 w16se w16cid wp14">
+<w:ftr xmlns:wpc="http://schemas.microsoft.com/office/word/2010/wordprocessingCanvas" xmlns:cx="http://schemas.microsoft.com/office/drawing/2014/chartex" xmlns:cx1="http://schemas.microsoft.com/office/drawing/2015/9/8/chartex" xmlns:cx2="http://schemas.microsoft.com/office/drawing/2015/10/21/chartex" xmlns:cx3="http://schemas.microsoft.com/office/drawing/2016/5/9/chartex" xmlns:cx4="http://schemas.microsoft.com/office/drawing/2016/5/10/chartex" xmlns:cx5="http://schemas.microsoft.com/office/drawing/2016/5/11/chartex" xmlns:cx6="http://schemas.microsoft.com/office/drawing/2016/5/12/chartex" xmlns:cx7="http://schemas.microsoft.com/office/drawing/2016/5/13/chartex" xmlns:cx8="http://schemas.microsoft.com/office/drawing/2016/5/14/chartex" xmlns:mc="http://schemas.openxmlformats.org/markup-compatibility/2006" xmlns:aink="http://schemas.microsoft.com/office/drawing/2016/ink" xmlns:am3d="http://schemas.microsoft.com/office/drawing/2017/model3d" xmlns:o="urn:schemas-microsoft-com:office:office" xmlns:oel="http://schemas.microsoft.com/office/2019/extlst" xmlns:r="http://schemas.openxmlformats.org/officeDocument/2006/relationships" xmlns:m="http://schemas.openxmlformats.org/officeDocument/2006/math" xmlns:v="urn:schemas-microsoft-com:vml" xmlns:wp14="http://schemas.microsoft.com/office/word/2010/wordprocessingDrawing" xmlns:wp="http://schemas.openxmlformats.org/drawingml/2006/wordprocessingDrawing" xmlns:w10="urn:schemas-microsoft-com:office:word" xmlns:w="http://schemas.openxmlformats.org/wordprocessingml/2006/main" xmlns:w14="http://schemas.microsoft.com/office/word/2010/wordml" xmlns:w15="http://schemas.microsoft.com/office/word/2012/wordml" xmlns:w16cex="http://schemas.microsoft.com/office/word/2018/wordml/cex" xmlns:w16cid="http://schemas.microsoft.com/office/word/2016/wordml/cid" xmlns:w16="http://schemas.microsoft.com/office/word/2018/wordml" xmlns:w16du="http://schemas.microsoft.com/office/word/2023/wordml/word16du" xmlns:w16sdtdh="http://schemas.microsoft.com/office/word/2020/wordml/sdtdatahash" xmlns:w16sdtfl="http://schemas.microsoft.com/office/word/2024/wordml/sdtformatlock" xmlns:w16se="http://schemas.microsoft.com/office/word/2015/wordml/symex" xmlns:wpg="http://schemas.microsoft.com/office/word/2010/wordprocessingGroup" xmlns:wpi="http://schemas.microsoft.com/office/word/2010/wordprocessingInk" xmlns:wne="http://schemas.microsoft.com/office/word/2006/wordml" xmlns:wps="http://schemas.microsoft.com/office/word/2010/wordprocessingShape" mc:Ignorable="w14 w15 w16se w16cid w16 w16cex w16sdtdh w16sdtfl w16du wp14">
   <w:p>
     <w:pPr>
       <w:pStyle w:val="Footer"/>
@@ -4154,7 +4301,7 @@
             </wp:anchor>
           </w:drawing>
         </mc:Choice>
-        <mc:Fallback xmlns:w16sdtfl="http://schemas.microsoft.com/office/word/2024/wordml/sdtformatlock" xmlns:w16sdtdh="http://schemas.microsoft.com/office/word/2020/wordml/sdtdatahash" xmlns:w16du="http://schemas.microsoft.com/office/word/2023/wordml/word16du" xmlns:w16="http://schemas.microsoft.com/office/word/2018/wordml" xmlns:w16cex="http://schemas.microsoft.com/office/word/2018/wordml/cex" xmlns:oel="http://schemas.microsoft.com/office/2019/extlst">
+        <mc:Fallback>
           <w:pict>
             <v:rect w14:anchorId="23C9229F" id="Rectangle 247" o:spid="_x0000_s1026" style="position:absolute;margin-left:0;margin-top:0;width:579.9pt;height:750.3pt;z-index:251659264;visibility:visible;mso-wrap-style:square;mso-width-percent:950;mso-height-percent:950;mso-wrap-distance-left:9pt;mso-wrap-distance-top:0;mso-wrap-distance-right:9pt;mso-wrap-distance-bottom:0;mso-position-horizontal:center;mso-position-horizontal-relative:page;mso-position-vertical:center;mso-position-vertical-relative:page;mso-width-percent:950;mso-height-percent:950;mso-width-relative:page;mso-height-relative:page;v-text-anchor:middle" o:gfxdata="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" filled="f" strokecolor="#747070 [1614]" strokeweight="1.25pt">
               <w10:wrap anchorx="page" anchory="page"/>
@@ -4227,7 +4374,7 @@
 </file>
 
 <file path=word/footnotes.xml><?xml version="1.0" encoding="utf-8"?>
-<w:footnotes xmlns:wpc="http://schemas.microsoft.com/office/word/2010/wordprocessingCanvas" xmlns:cx="http://schemas.microsoft.com/office/drawing/2014/chartex" xmlns:cx1="http://schemas.microsoft.com/office/drawing/2015/9/8/chartex" xmlns:cx2="http://schemas.microsoft.com/office/drawing/2015/10/21/chartex" xmlns:cx3="http://schemas.microsoft.com/office/drawing/2016/5/9/chartex" xmlns:cx4="http://schemas.microsoft.com/office/drawing/2016/5/10/chartex" xmlns:cx5="http://schemas.microsoft.com/office/drawing/2016/5/11/chartex" xmlns:cx6="http://schemas.microsoft.com/office/drawing/2016/5/12/chartex" xmlns:cx7="http://schemas.microsoft.com/office/drawing/2016/5/13/chartex" xmlns:cx8="http://schemas.microsoft.com/office/drawing/2016/5/14/chartex" xmlns:mc="http://schemas.openxmlformats.org/markup-compatibility/2006" xmlns:aink="http://schemas.microsoft.com/office/drawing/2016/ink" xmlns:am3d="http://schemas.microsoft.com/office/drawing/2017/model3d" xmlns:o="urn:schemas-microsoft-com:office:office" xmlns:r="http://schemas.openxmlformats.org/officeDocument/2006/relationships" xmlns:m="http://schemas.openxmlformats.org/officeDocument/2006/math" xmlns:v="urn:schemas-microsoft-com:vml" xmlns:wp14="http://schemas.microsoft.com/office/word/2010/wordprocessingDrawing" xmlns:wp="http://schemas.openxmlformats.org/drawingml/2006/wordprocessingDrawing" xmlns:w10="urn:schemas-microsoft-com:office:word" xmlns:w="http://schemas.openxmlformats.org/wordprocessingml/2006/main" xmlns:w14="http://schemas.microsoft.com/office/word/2010/wordml" xmlns:w15="http://schemas.microsoft.com/office/word/2012/wordml" xmlns:w16cid="http://schemas.microsoft.com/office/word/2016/wordml/cid" xmlns:w16se="http://schemas.microsoft.com/office/word/2015/wordml/symex" xmlns:wpg="http://schemas.microsoft.com/office/word/2010/wordprocessingGroup" xmlns:wpi="http://schemas.microsoft.com/office/word/2010/wordprocessingInk" xmlns:wne="http://schemas.microsoft.com/office/word/2006/wordml" xmlns:wps="http://schemas.microsoft.com/office/word/2010/wordprocessingShape" mc:Ignorable="w14 w15 w16se w16cid wp14">
+<w:footnotes xmlns:wpc="http://schemas.microsoft.com/office/word/2010/wordprocessingCanvas" xmlns:cx="http://schemas.microsoft.com/office/drawing/2014/chartex" xmlns:cx1="http://schemas.microsoft.com/office/drawing/2015/9/8/chartex" xmlns:cx2="http://schemas.microsoft.com/office/drawing/2015/10/21/chartex" xmlns:cx3="http://schemas.microsoft.com/office/drawing/2016/5/9/chartex" xmlns:cx4="http://schemas.microsoft.com/office/drawing/2016/5/10/chartex" xmlns:cx5="http://schemas.microsoft.com/office/drawing/2016/5/11/chartex" xmlns:cx6="http://schemas.microsoft.com/office/drawing/2016/5/12/chartex" xmlns:cx7="http://schemas.microsoft.com/office/drawing/2016/5/13/chartex" xmlns:cx8="http://schemas.microsoft.com/office/drawing/2016/5/14/chartex" xmlns:mc="http://schemas.openxmlformats.org/markup-compatibility/2006" xmlns:aink="http://schemas.microsoft.com/office/drawing/2016/ink" xmlns:am3d="http://schemas.microsoft.com/office/drawing/2017/model3d" xmlns:o="urn:schemas-microsoft-com:office:office" xmlns:oel="http://schemas.microsoft.com/office/2019/extlst" xmlns:r="http://schemas.openxmlformats.org/officeDocument/2006/relationships" xmlns:m="http://schemas.openxmlformats.org/officeDocument/2006/math" xmlns:v="urn:schemas-microsoft-com:vml" xmlns:wp14="http://schemas.microsoft.com/office/word/2010/wordprocessingDrawing" xmlns:wp="http://schemas.openxmlformats.org/drawingml/2006/wordprocessingDrawing" xmlns:w10="urn:schemas-microsoft-com:office:word" xmlns:w="http://schemas.openxmlformats.org/wordprocessingml/2006/main" xmlns:w14="http://schemas.microsoft.com/office/word/2010/wordml" xmlns:w15="http://schemas.microsoft.com/office/word/2012/wordml" xmlns:w16cex="http://schemas.microsoft.com/office/word/2018/wordml/cex" xmlns:w16cid="http://schemas.microsoft.com/office/word/2016/wordml/cid" xmlns:w16="http://schemas.microsoft.com/office/word/2018/wordml" xmlns:w16du="http://schemas.microsoft.com/office/word/2023/wordml/word16du" xmlns:w16sdtdh="http://schemas.microsoft.com/office/word/2020/wordml/sdtdatahash" xmlns:w16sdtfl="http://schemas.microsoft.com/office/word/2024/wordml/sdtformatlock" xmlns:w16se="http://schemas.microsoft.com/office/word/2015/wordml/symex" xmlns:wpg="http://schemas.microsoft.com/office/word/2010/wordprocessingGroup" xmlns:wpi="http://schemas.microsoft.com/office/word/2010/wordprocessingInk" xmlns:wne="http://schemas.microsoft.com/office/word/2006/wordml" xmlns:wps="http://schemas.microsoft.com/office/word/2010/wordprocessingShape" mc:Ignorable="w14 w15 w16se w16cid w16 w16cex w16sdtdh w16sdtfl w16du wp14">
   <w:footnote w:type="separator" w:id="-1">
     <w:p>
       <w:pPr>
@@ -4252,7 +4399,7 @@
 </file>
 
 <file path=word/styles.xml><?xml version="1.0" encoding="utf-8"?>
-<w:styles xmlns:mc="http://schemas.openxmlformats.org/markup-compatibility/2006" xmlns:r="http://schemas.openxmlformats.org/officeDocument/2006/relationships" xmlns:w="http://schemas.openxmlformats.org/wordprocessingml/2006/main" xmlns:w14="http://schemas.microsoft.com/office/word/2010/wordml" xmlns:w15="http://schemas.microsoft.com/office/word/2012/wordml" xmlns:w16cid="http://schemas.microsoft.com/office/word/2016/wordml/cid" xmlns:w16se="http://schemas.microsoft.com/office/word/2015/wordml/symex" mc:Ignorable="w14 w15 w16se w16cid">
+<w:styles xmlns:mc="http://schemas.openxmlformats.org/markup-compatibility/2006" xmlns:r="http://schemas.openxmlformats.org/officeDocument/2006/relationships" xmlns:w="http://schemas.openxmlformats.org/wordprocessingml/2006/main" xmlns:w14="http://schemas.microsoft.com/office/word/2010/wordml" xmlns:w15="http://schemas.microsoft.com/office/word/2012/wordml" xmlns:w16cex="http://schemas.microsoft.com/office/word/2018/wordml/cex" xmlns:w16cid="http://schemas.microsoft.com/office/word/2016/wordml/cid" xmlns:w16="http://schemas.microsoft.com/office/word/2018/wordml" xmlns:w16du="http://schemas.microsoft.com/office/word/2023/wordml/word16du" xmlns:w16sdtdh="http://schemas.microsoft.com/office/word/2020/wordml/sdtdatahash" xmlns:w16sdtfl="http://schemas.microsoft.com/office/word/2024/wordml/sdtformatlock" xmlns:w16se="http://schemas.microsoft.com/office/word/2015/wordml/symex" mc:Ignorable="w14 w15 w16se w16cid w16 w16cex w16sdtdh w16sdtfl w16du">
   <w:docDefaults>
     <w:rPrDefault>
       <w:rPr>
@@ -4270,7 +4417,7 @@
       </w:pPr>
     </w:pPrDefault>
   </w:docDefaults>
-  <w:latentStyles w:defLockedState="0" w:defUIPriority="99" w:defSemiHidden="0" w:defUnhideWhenUsed="0" w:defQFormat="0" w:count="375">
+  <w:latentStyles w:defLockedState="0" w:defUIPriority="99" w:defSemiHidden="0" w:defUnhideWhenUsed="0" w:defQFormat="0" w:count="376">
     <w:lsdException w:name="Normal" w:uiPriority="0" w:qFormat="1"/>
     <w:lsdException w:name="heading 1" w:uiPriority="9" w:qFormat="1"/>
     <w:lsdException w:name="heading 2" w:semiHidden="1" w:uiPriority="9" w:unhideWhenUsed="1" w:qFormat="1"/>
@@ -4646,6 +4793,7 @@
     <w:lsdException w:name="Smart Hyperlink" w:semiHidden="1" w:unhideWhenUsed="1"/>
     <w:lsdException w:name="Hashtag" w:semiHidden="1" w:unhideWhenUsed="1"/>
     <w:lsdException w:name="Unresolved Mention" w:semiHidden="1" w:unhideWhenUsed="1"/>
+    <w:lsdException w:name="Smart Link" w:semiHidden="1" w:unhideWhenUsed="1"/>
   </w:latentStyles>
   <w:style w:type="paragraph" w:default="1" w:styleId="Normal">
     <w:name w:val="Normal"/>
@@ -5318,7 +5466,7 @@
 </file>
 
 <file path=word/glossary/document.xml><?xml version="1.0" encoding="utf-8"?>
-<w:glossaryDocument xmlns:wpc="http://schemas.microsoft.com/office/word/2010/wordprocessingCanvas" xmlns:cx="http://schemas.microsoft.com/office/drawing/2014/chartex" xmlns:cx1="http://schemas.microsoft.com/office/drawing/2015/9/8/chartex" xmlns:cx2="http://schemas.microsoft.com/office/drawing/2015/10/21/chartex" xmlns:cx3="http://schemas.microsoft.com/office/drawing/2016/5/9/chartex" xmlns:cx4="http://schemas.microsoft.com/office/drawing/2016/5/10/chartex" xmlns:cx5="http://schemas.microsoft.com/office/drawing/2016/5/11/chartex" xmlns:cx6="http://schemas.microsoft.com/office/drawing/2016/5/12/chartex" xmlns:cx7="http://schemas.microsoft.com/office/drawing/2016/5/13/chartex" xmlns:cx8="http://schemas.microsoft.com/office/drawing/2016/5/14/chartex" xmlns:mc="http://schemas.openxmlformats.org/markup-compatibility/2006" xmlns:aink="http://schemas.microsoft.com/office/drawing/2016/ink" xmlns:am3d="http://schemas.microsoft.com/office/drawing/2017/model3d" xmlns:o="urn:schemas-microsoft-com:office:office" xmlns:r="http://schemas.openxmlformats.org/officeDocument/2006/relationships" xmlns:m="http://schemas.openxmlformats.org/officeDocument/2006/math" xmlns:v="urn:schemas-microsoft-com:vml" xmlns:wp14="http://schemas.microsoft.com/office/word/2010/wordprocessingDrawing" xmlns:wp="http://schemas.openxmlformats.org/drawingml/2006/wordprocessingDrawing" xmlns:w10="urn:schemas-microsoft-com:office:word" xmlns:w="http://schemas.openxmlformats.org/wordprocessingml/2006/main" xmlns:w14="http://schemas.microsoft.com/office/word/2010/wordml" xmlns:w15="http://schemas.microsoft.com/office/word/2012/wordml" xmlns:w16cid="http://schemas.microsoft.com/office/word/2016/wordml/cid" xmlns:w16se="http://schemas.microsoft.com/office/word/2015/wordml/symex" xmlns:wpg="http://schemas.microsoft.com/office/word/2010/wordprocessingGroup" xmlns:wpi="http://schemas.microsoft.com/office/word/2010/wordprocessingInk" xmlns:wne="http://schemas.microsoft.com/office/word/2006/wordml" xmlns:wps="http://schemas.microsoft.com/office/word/2010/wordprocessingShape" mc:Ignorable="w14 w15 w16se w16cid wp14">
+<w:glossaryDocument xmlns:wpc="http://schemas.microsoft.com/office/word/2010/wordprocessingCanvas" xmlns:cx="http://schemas.microsoft.com/office/drawing/2014/chartex" xmlns:cx1="http://schemas.microsoft.com/office/drawing/2015/9/8/chartex" xmlns:cx2="http://schemas.microsoft.com/office/drawing/2015/10/21/chartex" xmlns:cx3="http://schemas.microsoft.com/office/drawing/2016/5/9/chartex" xmlns:cx4="http://schemas.microsoft.com/office/drawing/2016/5/10/chartex" xmlns:cx5="http://schemas.microsoft.com/office/drawing/2016/5/11/chartex" xmlns:cx6="http://schemas.microsoft.com/office/drawing/2016/5/12/chartex" xmlns:cx7="http://schemas.microsoft.com/office/drawing/2016/5/13/chartex" xmlns:cx8="http://schemas.microsoft.com/office/drawing/2016/5/14/chartex" xmlns:mc="http://schemas.openxmlformats.org/markup-compatibility/2006" xmlns:aink="http://schemas.microsoft.com/office/drawing/2016/ink" xmlns:am3d="http://schemas.microsoft.com/office/drawing/2017/model3d" xmlns:o="urn:schemas-microsoft-com:office:office" xmlns:oel="http://schemas.microsoft.com/office/2019/extlst" xmlns:r="http://schemas.openxmlformats.org/officeDocument/2006/relationships" xmlns:m="http://schemas.openxmlformats.org/officeDocument/2006/math" xmlns:v="urn:schemas-microsoft-com:vml" xmlns:wp14="http://schemas.microsoft.com/office/word/2010/wordprocessingDrawing" xmlns:wp="http://schemas.openxmlformats.org/drawingml/2006/wordprocessingDrawing" xmlns:w10="urn:schemas-microsoft-com:office:word" xmlns:w="http://schemas.openxmlformats.org/wordprocessingml/2006/main" xmlns:w14="http://schemas.microsoft.com/office/word/2010/wordml" xmlns:w15="http://schemas.microsoft.com/office/word/2012/wordml" xmlns:w16cex="http://schemas.microsoft.com/office/word/2018/wordml/cex" xmlns:w16cid="http://schemas.microsoft.com/office/word/2016/wordml/cid" xmlns:w16="http://schemas.microsoft.com/office/word/2018/wordml" xmlns:w16du="http://schemas.microsoft.com/office/word/2023/wordml/word16du" xmlns:w16sdtdh="http://schemas.microsoft.com/office/word/2020/wordml/sdtdatahash" xmlns:w16sdtfl="http://schemas.microsoft.com/office/word/2024/wordml/sdtformatlock" xmlns:w16se="http://schemas.microsoft.com/office/word/2015/wordml/symex" xmlns:wpg="http://schemas.microsoft.com/office/word/2010/wordprocessingGroup" xmlns:wpi="http://schemas.microsoft.com/office/word/2010/wordprocessingInk" xmlns:wne="http://schemas.microsoft.com/office/word/2006/wordml" xmlns:wps="http://schemas.microsoft.com/office/word/2010/wordprocessingShape" mc:Ignorable="w14 w15 w16se w16cid w16 w16cex w16sdtdh w16sdtfl w16du wp14">
   <w:docParts>
     <w:docPart>
       <w:docPartPr>
@@ -5383,27 +5531,27 @@
 </file>
 
 <file path=word/glossary/fontTable.xml><?xml version="1.0" encoding="utf-8"?>
-<w:fonts xmlns:mc="http://schemas.openxmlformats.org/markup-compatibility/2006" xmlns:r="http://schemas.openxmlformats.org/officeDocument/2006/relationships" xmlns:w="http://schemas.openxmlformats.org/wordprocessingml/2006/main" xmlns:w14="http://schemas.microsoft.com/office/word/2010/wordml" xmlns:w15="http://schemas.microsoft.com/office/word/2012/wordml" xmlns:w16cid="http://schemas.microsoft.com/office/word/2016/wordml/cid" xmlns:w16se="http://schemas.microsoft.com/office/word/2015/wordml/symex" mc:Ignorable="w14 w15 w16se w16cid">
+<w:fonts xmlns:mc="http://schemas.openxmlformats.org/markup-compatibility/2006" xmlns:r="http://schemas.openxmlformats.org/officeDocument/2006/relationships" xmlns:w="http://schemas.openxmlformats.org/wordprocessingml/2006/main" xmlns:w14="http://schemas.microsoft.com/office/word/2010/wordml" xmlns:w15="http://schemas.microsoft.com/office/word/2012/wordml" xmlns:w16cex="http://schemas.microsoft.com/office/word/2018/wordml/cex" xmlns:w16cid="http://schemas.microsoft.com/office/word/2016/wordml/cid" xmlns:w16="http://schemas.microsoft.com/office/word/2018/wordml" xmlns:w16du="http://schemas.microsoft.com/office/word/2023/wordml/word16du" xmlns:w16sdtdh="http://schemas.microsoft.com/office/word/2020/wordml/sdtdatahash" xmlns:w16sdtfl="http://schemas.microsoft.com/office/word/2024/wordml/sdtformatlock" xmlns:w16se="http://schemas.microsoft.com/office/word/2015/wordml/symex" mc:Ignorable="w14 w15 w16se w16cid w16 w16cex w16sdtdh w16sdtfl w16du">
   <w:font w:name="Calibri">
     <w:panose1 w:val="020F0502020204030204"/>
     <w:charset w:val="00"/>
     <w:family w:val="swiss"/>
     <w:pitch w:val="variable"/>
-    <w:sig w:usb0="E00002FF" w:usb1="4000ACFF" w:usb2="00000001" w:usb3="00000000" w:csb0="0000019F" w:csb1="00000000"/>
+    <w:sig w:usb0="E4002EFF" w:usb1="C000247B" w:usb2="00000009" w:usb3="00000000" w:csb0="000001FF" w:csb1="00000000"/>
   </w:font>
   <w:font w:name="Times New Roman">
     <w:panose1 w:val="02020603050405020304"/>
     <w:charset w:val="00"/>
     <w:family w:val="roman"/>
     <w:pitch w:val="variable"/>
-    <w:sig w:usb0="E0002EFF" w:usb1="C0007843" w:usb2="00000009" w:usb3="00000000" w:csb0="000001FF" w:csb1="00000000"/>
+    <w:sig w:usb0="E0002EFF" w:usb1="C000785B" w:usb2="00000009" w:usb3="00000000" w:csb0="000001FF" w:csb1="00000000"/>
   </w:font>
   <w:font w:name="Calibri Light">
     <w:panose1 w:val="020F0302020204030204"/>
     <w:charset w:val="00"/>
     <w:family w:val="swiss"/>
     <w:pitch w:val="variable"/>
-    <w:sig w:usb0="A00002EF" w:usb1="4000207B" w:usb2="00000000" w:usb3="00000000" w:csb0="0000019F" w:csb1="00000000"/>
+    <w:sig w:usb0="E4002EFF" w:usb1="C000247B" w:usb2="00000009" w:usb3="00000000" w:csb0="000001FF" w:csb1="00000000"/>
   </w:font>
   <w:font w:name="MS Mincho">
     <w:altName w:val="ＭＳ 明朝"/>
@@ -5417,7 +5565,7 @@
 </file>
 
 <file path=word/glossary/settings.xml><?xml version="1.0" encoding="utf-8"?>
-<w:settings xmlns:mc="http://schemas.openxmlformats.org/markup-compatibility/2006" xmlns:o="urn:schemas-microsoft-com:office:office" xmlns:r="http://schemas.openxmlformats.org/officeDocument/2006/relationships" xmlns:m="http://schemas.openxmlformats.org/officeDocument/2006/math" xmlns:v="urn:schemas-microsoft-com:vml" xmlns:w10="urn:schemas-microsoft-com:office:word" xmlns:w="http://schemas.openxmlformats.org/wordprocessingml/2006/main" xmlns:w14="http://schemas.microsoft.com/office/word/2010/wordml" xmlns:w15="http://schemas.microsoft.com/office/word/2012/wordml" xmlns:w16cid="http://schemas.microsoft.com/office/word/2016/wordml/cid" xmlns:w16se="http://schemas.microsoft.com/office/word/2015/wordml/symex" xmlns:sl="http://schemas.openxmlformats.org/schemaLibrary/2006/main" mc:Ignorable="w14 w15 w16se w16cid">
+<w:settings xmlns:mc="http://schemas.openxmlformats.org/markup-compatibility/2006" xmlns:o="urn:schemas-microsoft-com:office:office" xmlns:r="http://schemas.openxmlformats.org/officeDocument/2006/relationships" xmlns:m="http://schemas.openxmlformats.org/officeDocument/2006/math" xmlns:v="urn:schemas-microsoft-com:vml" xmlns:w10="urn:schemas-microsoft-com:office:word" xmlns:w="http://schemas.openxmlformats.org/wordprocessingml/2006/main" xmlns:w14="http://schemas.microsoft.com/office/word/2010/wordml" xmlns:w15="http://schemas.microsoft.com/office/word/2012/wordml" xmlns:w16cex="http://schemas.microsoft.com/office/word/2018/wordml/cex" xmlns:w16cid="http://schemas.microsoft.com/office/word/2016/wordml/cid" xmlns:w16="http://schemas.microsoft.com/office/word/2018/wordml" xmlns:w16du="http://schemas.microsoft.com/office/word/2023/wordml/word16du" xmlns:w16sdtdh="http://schemas.microsoft.com/office/word/2020/wordml/sdtdatahash" xmlns:w16sdtfl="http://schemas.microsoft.com/office/word/2024/wordml/sdtformatlock" xmlns:w16se="http://schemas.microsoft.com/office/word/2015/wordml/symex" xmlns:sl="http://schemas.openxmlformats.org/schemaLibrary/2006/main" mc:Ignorable="w14 w15 w16se w16cid w16 w16cex w16sdtdh w16sdtfl w16du">
   <w:view w:val="normal"/>
   <w:defaultTabStop w:val="720"/>
   <w:characterSpacingControl w:val="doNotCompress"/>
@@ -5433,6 +5581,7 @@
   <w:rsids>
     <w:rsidRoot w:val="002B4686"/>
     <w:rsid w:val="00006BBF"/>
+    <w:rsid w:val="00017E39"/>
     <w:rsid w:val="00222DBC"/>
     <w:rsid w:val="002B4686"/>
     <w:rsid w:val="002B4ED2"/>
@@ -5446,6 +5595,7 @@
     <w:rsid w:val="00A85E54"/>
     <w:rsid w:val="00B35B21"/>
     <w:rsid w:val="00B722F4"/>
+    <w:rsid w:val="00CD76F6"/>
     <w:rsid w:val="00D428EC"/>
     <w:rsid w:val="00E1119F"/>
     <w:rsid w:val="00E7455E"/>
@@ -5477,7 +5627,7 @@
 </file>
 
 <file path=word/glossary/styles.xml><?xml version="1.0" encoding="utf-8"?>
-<w:styles xmlns:mc="http://schemas.openxmlformats.org/markup-compatibility/2006" xmlns:r="http://schemas.openxmlformats.org/officeDocument/2006/relationships" xmlns:w="http://schemas.openxmlformats.org/wordprocessingml/2006/main" xmlns:w14="http://schemas.microsoft.com/office/word/2010/wordml" xmlns:w15="http://schemas.microsoft.com/office/word/2012/wordml" xmlns:w16cid="http://schemas.microsoft.com/office/word/2016/wordml/cid" xmlns:w16se="http://schemas.microsoft.com/office/word/2015/wordml/symex" mc:Ignorable="w14 w15 w16se w16cid">
+<w:styles xmlns:mc="http://schemas.openxmlformats.org/markup-compatibility/2006" xmlns:r="http://schemas.openxmlformats.org/officeDocument/2006/relationships" xmlns:w="http://schemas.openxmlformats.org/wordprocessingml/2006/main" xmlns:w14="http://schemas.microsoft.com/office/word/2010/wordml" xmlns:w15="http://schemas.microsoft.com/office/word/2012/wordml" xmlns:w16cex="http://schemas.microsoft.com/office/word/2018/wordml/cex" xmlns:w16cid="http://schemas.microsoft.com/office/word/2016/wordml/cid" xmlns:w16="http://schemas.microsoft.com/office/word/2018/wordml" xmlns:w16du="http://schemas.microsoft.com/office/word/2023/wordml/word16du" xmlns:w16sdtdh="http://schemas.microsoft.com/office/word/2020/wordml/sdtdatahash" xmlns:w16sdtfl="http://schemas.microsoft.com/office/word/2024/wordml/sdtformatlock" xmlns:w16se="http://schemas.microsoft.com/office/word/2015/wordml/symex" mc:Ignorable="w14 w15 w16se w16cid w16 w16cex w16sdtdh w16sdtfl w16du">
   <w:docDefaults>
     <w:rPrDefault>
       <w:rPr>
@@ -5495,7 +5645,7 @@
       </w:pPr>
     </w:pPrDefault>
   </w:docDefaults>
-  <w:latentStyles w:defLockedState="0" w:defUIPriority="99" w:defSemiHidden="0" w:defUnhideWhenUsed="0" w:defQFormat="0" w:count="375">
+  <w:latentStyles w:defLockedState="0" w:defUIPriority="99" w:defSemiHidden="0" w:defUnhideWhenUsed="0" w:defQFormat="0" w:count="376">
     <w:lsdException w:name="Normal" w:uiPriority="0" w:qFormat="1"/>
     <w:lsdException w:name="heading 1" w:uiPriority="9" w:qFormat="1"/>
     <w:lsdException w:name="heading 2" w:semiHidden="1" w:uiPriority="9" w:unhideWhenUsed="1" w:qFormat="1"/>
@@ -5871,6 +6021,7 @@
     <w:lsdException w:name="Smart Hyperlink" w:semiHidden="1" w:unhideWhenUsed="1"/>
     <w:lsdException w:name="Hashtag" w:semiHidden="1" w:unhideWhenUsed="1"/>
     <w:lsdException w:name="Unresolved Mention" w:semiHidden="1" w:unhideWhenUsed="1"/>
+    <w:lsdException w:name="Smart Link" w:semiHidden="1" w:unhideWhenUsed="1"/>
   </w:latentStyles>
   <w:style w:type="paragraph" w:default="1" w:styleId="Normal">
     <w:name w:val="Normal"/>
@@ -5925,7 +6076,7 @@
 </file>
 
 <file path=word/glossary/webSettings.xml><?xml version="1.0" encoding="utf-8"?>
-<w:webSettings xmlns:mc="http://schemas.openxmlformats.org/markup-compatibility/2006" xmlns:r="http://schemas.openxmlformats.org/officeDocument/2006/relationships" xmlns:w="http://schemas.openxmlformats.org/wordprocessingml/2006/main" xmlns:w14="http://schemas.microsoft.com/office/word/2010/wordml" xmlns:w15="http://schemas.microsoft.com/office/word/2012/wordml" xmlns:w16cid="http://schemas.microsoft.com/office/word/2016/wordml/cid" xmlns:w16se="http://schemas.microsoft.com/office/word/2015/wordml/symex" mc:Ignorable="w14 w15 w16se w16cid">
+<w:webSettings xmlns:mc="http://schemas.openxmlformats.org/markup-compatibility/2006" xmlns:r="http://schemas.openxmlformats.org/officeDocument/2006/relationships" xmlns:w="http://schemas.openxmlformats.org/wordprocessingml/2006/main" xmlns:w14="http://schemas.microsoft.com/office/word/2010/wordml" xmlns:w15="http://schemas.microsoft.com/office/word/2012/wordml" xmlns:w16cex="http://schemas.microsoft.com/office/word/2018/wordml/cex" xmlns:w16cid="http://schemas.microsoft.com/office/word/2016/wordml/cid" xmlns:w16="http://schemas.microsoft.com/office/word/2018/wordml" xmlns:w16du="http://schemas.microsoft.com/office/word/2023/wordml/word16du" xmlns:w16sdtdh="http://schemas.microsoft.com/office/word/2020/wordml/sdtdatahash" xmlns:w16sdtfl="http://schemas.microsoft.com/office/word/2024/wordml/sdtformatlock" xmlns:w16se="http://schemas.microsoft.com/office/word/2015/wordml/symex" mc:Ignorable="w14 w15 w16se w16cid w16 w16cex w16sdtdh w16sdtfl w16du">
   <w:optimizeForBrowser/>
   <w:allowPNG/>
 </w:webSettings>

</xml_diff>